<commit_message>
Fix: Parse() now check all functions and main() too
</commit_message>
<xml_diff>
--- a/Отчет 3 лаба ТРСПО.docx
+++ b/Отчет 3 лаба ТРСПО.docx
@@ -392,7 +392,6 @@
           <w:color w:val="000000"/>
           <w:sz w:val="28"/>
           <w:szCs w:val="28"/>
-          <w:lang w:val="en-US"/>
         </w:rPr>
       </w:pPr>
       <w:r>
@@ -410,7 +409,6 @@
           <w:color w:val="000000"/>
           <w:sz w:val="28"/>
           <w:szCs w:val="28"/>
-          <w:lang w:val="en-US"/>
         </w:rPr>
         <w:t>:</w:t>
       </w:r>
@@ -883,7 +881,6 @@
           <w:color w:val="000000"/>
           <w:sz w:val="28"/>
           <w:szCs w:val="28"/>
-          <w:lang w:val="en-US"/>
         </w:rPr>
       </w:pPr>
       <w:r>
@@ -906,7 +903,6 @@
           <w:color w:val="000000"/>
           <w:sz w:val="28"/>
           <w:szCs w:val="28"/>
-          <w:lang w:val="en-US"/>
         </w:rPr>
         <w:t>:</w:t>
       </w:r>
@@ -1112,7 +1108,27 @@
           <w:sz w:val="28"/>
           <w:szCs w:val="28"/>
         </w:rPr>
-        <w:t xml:space="preserve"> файл .xaml.cs, где я реализовал логику моего расширения.</w:t>
+        <w:t xml:space="preserve"> файл .</w:t>
+      </w:r>
+      <w:proofErr w:type="spellStart"/>
+      <w:r>
+        <w:rPr>
+          <w:rFonts w:ascii="Times New Roman" w:eastAsia="Times New Roman" w:hAnsi="Times New Roman" w:cs="Times New Roman"/>
+          <w:color w:val="000000"/>
+          <w:sz w:val="28"/>
+          <w:szCs w:val="28"/>
+        </w:rPr>
+        <w:t>xaml.cs</w:t>
+      </w:r>
+      <w:proofErr w:type="spellEnd"/>
+      <w:r>
+        <w:rPr>
+          <w:rFonts w:ascii="Times New Roman" w:eastAsia="Times New Roman" w:hAnsi="Times New Roman" w:cs="Times New Roman"/>
+          <w:color w:val="000000"/>
+          <w:sz w:val="28"/>
+          <w:szCs w:val="28"/>
+        </w:rPr>
+        <w:t>, где я реализовал логику моего расширения.</w:t>
       </w:r>
     </w:p>
     <w:p>
@@ -1326,7 +1342,6 @@
           <w:color w:val="000000"/>
           <w:sz w:val="28"/>
           <w:szCs w:val="28"/>
-          <w:lang w:val="en-US"/>
         </w:rPr>
       </w:pPr>
       <w:r>
@@ -1465,8 +1480,46 @@
           <w:color w:val="000000"/>
           <w:sz w:val="28"/>
           <w:szCs w:val="28"/>
+        </w:rPr>
+        <w:t xml:space="preserve"> </w:t>
+      </w:r>
+      <w:r>
+        <w:rPr>
+          <w:rFonts w:ascii="Times New Roman" w:eastAsia="Times New Roman" w:hAnsi="Times New Roman" w:cs="Times New Roman"/>
+          <w:color w:val="000000"/>
+          <w:sz w:val="28"/>
+          <w:szCs w:val="28"/>
+        </w:rPr>
+        <w:t>классе</w:t>
+      </w:r>
+      <w:r>
+        <w:rPr>
+          <w:rFonts w:ascii="Times New Roman" w:eastAsia="Times New Roman" w:hAnsi="Times New Roman" w:cs="Times New Roman"/>
+          <w:color w:val="000000"/>
+          <w:sz w:val="28"/>
+          <w:szCs w:val="28"/>
+        </w:rPr>
+        <w:t xml:space="preserve"> </w:t>
+      </w:r>
+      <w:proofErr w:type="spellStart"/>
+      <w:r>
+        <w:rPr>
+          <w:rFonts w:ascii="Times New Roman" w:eastAsia="Times New Roman" w:hAnsi="Times New Roman" w:cs="Times New Roman"/>
+          <w:color w:val="000000"/>
+          <w:sz w:val="28"/>
+          <w:szCs w:val="28"/>
           <w:lang w:val="en-US"/>
         </w:rPr>
+        <w:t>MyToolWindowControl</w:t>
+      </w:r>
+      <w:proofErr w:type="spellEnd"/>
+      <w:r>
+        <w:rPr>
+          <w:rFonts w:ascii="Times New Roman" w:eastAsia="Times New Roman" w:hAnsi="Times New Roman" w:cs="Times New Roman"/>
+          <w:color w:val="000000"/>
+          <w:sz w:val="28"/>
+          <w:szCs w:val="28"/>
+        </w:rPr>
         <w:t xml:space="preserve"> </w:t>
       </w:r>
       <w:r>
@@ -1476,8 +1529,72 @@
           <w:sz w:val="28"/>
           <w:szCs w:val="28"/>
         </w:rPr>
-        <w:t>классе</w:t>
-      </w:r>
+        <w:t>я</w:t>
+      </w:r>
+      <w:r>
+        <w:rPr>
+          <w:rFonts w:ascii="Times New Roman" w:eastAsia="Times New Roman" w:hAnsi="Times New Roman" w:cs="Times New Roman"/>
+          <w:color w:val="000000"/>
+          <w:sz w:val="28"/>
+          <w:szCs w:val="28"/>
+        </w:rPr>
+        <w:t xml:space="preserve"> </w:t>
+      </w:r>
+      <w:r>
+        <w:rPr>
+          <w:rFonts w:ascii="Times New Roman" w:eastAsia="Times New Roman" w:hAnsi="Times New Roman" w:cs="Times New Roman"/>
+          <w:color w:val="000000"/>
+          <w:sz w:val="28"/>
+          <w:szCs w:val="28"/>
+        </w:rPr>
+        <w:t>создал</w:t>
+      </w:r>
+      <w:r>
+        <w:rPr>
+          <w:rFonts w:ascii="Times New Roman" w:eastAsia="Times New Roman" w:hAnsi="Times New Roman" w:cs="Times New Roman"/>
+          <w:color w:val="000000"/>
+          <w:sz w:val="28"/>
+          <w:szCs w:val="28"/>
+        </w:rPr>
+        <w:t xml:space="preserve"> </w:t>
+      </w:r>
+      <w:r>
+        <w:rPr>
+          <w:rFonts w:ascii="Times New Roman" w:eastAsia="Times New Roman" w:hAnsi="Times New Roman" w:cs="Times New Roman"/>
+          <w:color w:val="000000"/>
+          <w:sz w:val="28"/>
+          <w:szCs w:val="28"/>
+        </w:rPr>
+        <w:t>экземпляры</w:t>
+      </w:r>
+      <w:r>
+        <w:rPr>
+          <w:rFonts w:ascii="Times New Roman" w:eastAsia="Times New Roman" w:hAnsi="Times New Roman" w:cs="Times New Roman"/>
+          <w:color w:val="000000"/>
+          <w:sz w:val="28"/>
+          <w:szCs w:val="28"/>
+        </w:rPr>
+        <w:t xml:space="preserve"> </w:t>
+      </w:r>
+      <w:r>
+        <w:rPr>
+          <w:rFonts w:ascii="Times New Roman" w:eastAsia="Times New Roman" w:hAnsi="Times New Roman" w:cs="Times New Roman"/>
+          <w:color w:val="000000"/>
+          <w:sz w:val="28"/>
+          <w:szCs w:val="28"/>
+        </w:rPr>
+        <w:t>классов</w:t>
+      </w:r>
+      <w:r>
+        <w:rPr>
+          <w:rFonts w:ascii="Times New Roman" w:eastAsia="Times New Roman" w:hAnsi="Times New Roman" w:cs="Times New Roman"/>
+          <w:color w:val="000000"/>
+          <w:sz w:val="28"/>
+          <w:szCs w:val="28"/>
+        </w:rPr>
+        <w:t xml:space="preserve"> </w:t>
+      </w:r>
+      <w:proofErr w:type="spellStart"/>
       <w:r>
         <w:rPr>
           <w:rFonts w:ascii="Times New Roman" w:eastAsia="Times New Roman" w:hAnsi="Times New Roman" w:cs="Times New Roman"/>
@@ -1486,9 +1603,36 @@
           <w:szCs w:val="28"/>
           <w:lang w:val="en-US"/>
         </w:rPr>
+        <w:t>ActiveFile</w:t>
+      </w:r>
+      <w:proofErr w:type="spellEnd"/>
+      <w:r>
+        <w:rPr>
+          <w:rFonts w:ascii="Times New Roman" w:eastAsia="Times New Roman" w:hAnsi="Times New Roman" w:cs="Times New Roman"/>
+          <w:color w:val="000000"/>
+          <w:sz w:val="28"/>
+          <w:szCs w:val="28"/>
+        </w:rPr>
         <w:t xml:space="preserve"> </w:t>
       </w:r>
-      <w:proofErr w:type="spellStart"/>
+      <w:r>
+        <w:rPr>
+          <w:rFonts w:ascii="Times New Roman" w:eastAsia="Times New Roman" w:hAnsi="Times New Roman" w:cs="Times New Roman"/>
+          <w:color w:val="000000"/>
+          <w:sz w:val="28"/>
+          <w:szCs w:val="28"/>
+        </w:rPr>
+        <w:t>и</w:t>
+      </w:r>
+      <w:r>
+        <w:rPr>
+          <w:rFonts w:ascii="Times New Roman" w:eastAsia="Times New Roman" w:hAnsi="Times New Roman" w:cs="Times New Roman"/>
+          <w:color w:val="000000"/>
+          <w:sz w:val="28"/>
+          <w:szCs w:val="28"/>
+        </w:rPr>
+        <w:t xml:space="preserve"> </w:t>
+      </w:r>
       <w:r>
         <w:rPr>
           <w:rFonts w:ascii="Times New Roman" w:eastAsia="Times New Roman" w:hAnsi="Times New Roman" w:cs="Times New Roman"/>
@@ -1497,135 +1641,16 @@
           <w:szCs w:val="28"/>
           <w:lang w:val="en-US"/>
         </w:rPr>
-        <w:t>MyToolWindowControl</w:t>
-      </w:r>
-      <w:proofErr w:type="spellEnd"/>
-      <w:r>
-        <w:rPr>
-          <w:rFonts w:ascii="Times New Roman" w:eastAsia="Times New Roman" w:hAnsi="Times New Roman" w:cs="Times New Roman"/>
-          <w:color w:val="000000"/>
-          <w:sz w:val="28"/>
-          <w:szCs w:val="28"/>
-          <w:lang w:val="en-US"/>
-        </w:rPr>
-        <w:t xml:space="preserve"> </w:t>
-      </w:r>
-      <w:r>
-        <w:rPr>
-          <w:rFonts w:ascii="Times New Roman" w:eastAsia="Times New Roman" w:hAnsi="Times New Roman" w:cs="Times New Roman"/>
-          <w:color w:val="000000"/>
-          <w:sz w:val="28"/>
-          <w:szCs w:val="28"/>
-        </w:rPr>
-        <w:t>я</w:t>
-      </w:r>
-      <w:r>
-        <w:rPr>
-          <w:rFonts w:ascii="Times New Roman" w:eastAsia="Times New Roman" w:hAnsi="Times New Roman" w:cs="Times New Roman"/>
-          <w:color w:val="000000"/>
-          <w:sz w:val="28"/>
-          <w:szCs w:val="28"/>
-          <w:lang w:val="en-US"/>
-        </w:rPr>
-        <w:t xml:space="preserve"> </w:t>
-      </w:r>
-      <w:r>
-        <w:rPr>
-          <w:rFonts w:ascii="Times New Roman" w:eastAsia="Times New Roman" w:hAnsi="Times New Roman" w:cs="Times New Roman"/>
-          <w:color w:val="000000"/>
-          <w:sz w:val="28"/>
-          <w:szCs w:val="28"/>
-        </w:rPr>
-        <w:t>создал</w:t>
-      </w:r>
-      <w:r>
-        <w:rPr>
-          <w:rFonts w:ascii="Times New Roman" w:eastAsia="Times New Roman" w:hAnsi="Times New Roman" w:cs="Times New Roman"/>
-          <w:color w:val="000000"/>
-          <w:sz w:val="28"/>
-          <w:szCs w:val="28"/>
-          <w:lang w:val="en-US"/>
-        </w:rPr>
-        <w:t xml:space="preserve"> </w:t>
-      </w:r>
-      <w:r>
-        <w:rPr>
-          <w:rFonts w:ascii="Times New Roman" w:eastAsia="Times New Roman" w:hAnsi="Times New Roman" w:cs="Times New Roman"/>
-          <w:color w:val="000000"/>
-          <w:sz w:val="28"/>
-          <w:szCs w:val="28"/>
-        </w:rPr>
-        <w:t>экземпляры</w:t>
-      </w:r>
-      <w:r>
-        <w:rPr>
-          <w:rFonts w:ascii="Times New Roman" w:eastAsia="Times New Roman" w:hAnsi="Times New Roman" w:cs="Times New Roman"/>
-          <w:color w:val="000000"/>
-          <w:sz w:val="28"/>
-          <w:szCs w:val="28"/>
-          <w:lang w:val="en-US"/>
-        </w:rPr>
-        <w:t xml:space="preserve"> </w:t>
-      </w:r>
-      <w:r>
-        <w:rPr>
-          <w:rFonts w:ascii="Times New Roman" w:eastAsia="Times New Roman" w:hAnsi="Times New Roman" w:cs="Times New Roman"/>
-          <w:color w:val="000000"/>
-          <w:sz w:val="28"/>
-          <w:szCs w:val="28"/>
-        </w:rPr>
-        <w:t>классов</w:t>
-      </w:r>
-      <w:r>
-        <w:rPr>
-          <w:rFonts w:ascii="Times New Roman" w:eastAsia="Times New Roman" w:hAnsi="Times New Roman" w:cs="Times New Roman"/>
-          <w:color w:val="000000"/>
-          <w:sz w:val="28"/>
-          <w:szCs w:val="28"/>
-          <w:lang w:val="en-US"/>
-        </w:rPr>
-        <w:t xml:space="preserve"> </w:t>
-      </w:r>
-      <w:proofErr w:type="spellStart"/>
-      <w:r>
-        <w:rPr>
-          <w:rFonts w:ascii="Times New Roman" w:eastAsia="Times New Roman" w:hAnsi="Times New Roman" w:cs="Times New Roman"/>
-          <w:color w:val="000000"/>
-          <w:sz w:val="28"/>
-          <w:szCs w:val="28"/>
-          <w:lang w:val="en-US"/>
-        </w:rPr>
-        <w:t>ActiveFile</w:t>
-      </w:r>
-      <w:proofErr w:type="spellEnd"/>
-      <w:r>
-        <w:rPr>
-          <w:rFonts w:ascii="Times New Roman" w:eastAsia="Times New Roman" w:hAnsi="Times New Roman" w:cs="Times New Roman"/>
-          <w:color w:val="000000"/>
-          <w:sz w:val="28"/>
-          <w:szCs w:val="28"/>
-          <w:lang w:val="en-US"/>
-        </w:rPr>
-        <w:t xml:space="preserve"> </w:t>
-      </w:r>
-      <w:r>
-        <w:rPr>
-          <w:rFonts w:ascii="Times New Roman" w:eastAsia="Times New Roman" w:hAnsi="Times New Roman" w:cs="Times New Roman"/>
-          <w:color w:val="000000"/>
-          <w:sz w:val="28"/>
-          <w:szCs w:val="28"/>
-        </w:rPr>
-        <w:t>и</w:t>
-      </w:r>
-      <w:r>
-        <w:rPr>
-          <w:rFonts w:ascii="Times New Roman" w:eastAsia="Times New Roman" w:hAnsi="Times New Roman" w:cs="Times New Roman"/>
-          <w:color w:val="000000"/>
-          <w:sz w:val="28"/>
-          <w:szCs w:val="28"/>
-          <w:lang w:val="en-US"/>
-        </w:rPr>
-        <w:t xml:space="preserve"> Parser. </w:t>
+        <w:t>Parser</w:t>
+      </w:r>
+      <w:r>
+        <w:rPr>
+          <w:rFonts w:ascii="Times New Roman" w:eastAsia="Times New Roman" w:hAnsi="Times New Roman" w:cs="Times New Roman"/>
+          <w:color w:val="000000"/>
+          <w:sz w:val="28"/>
+          <w:szCs w:val="28"/>
+        </w:rPr>
+        <w:t xml:space="preserve">. </w:t>
       </w:r>
       <w:r>
         <w:rPr>
@@ -1801,7 +1826,6 @@
           <w:color w:val="000000"/>
           <w:sz w:val="28"/>
           <w:szCs w:val="28"/>
-          <w:lang w:val="en-US"/>
         </w:rPr>
         <w:t xml:space="preserve"> </w:t>
       </w:r>
@@ -1860,7 +1884,87 @@
           <w:sz w:val="28"/>
           <w:szCs w:val="28"/>
         </w:rPr>
-        <w:t>Для создания плагина я использовал шаблон vsix проекта. В этом шаблоне были предусмотрены файлы с расширениями .vsct, .xaml и .xaml.cs, которые я использовал для разработки.</w:t>
+        <w:t xml:space="preserve">Для создания плагина я использовал шаблон </w:t>
+      </w:r>
+      <w:proofErr w:type="spellStart"/>
+      <w:r>
+        <w:rPr>
+          <w:rFonts w:ascii="Times New Roman" w:eastAsia="Times New Roman" w:hAnsi="Times New Roman" w:cs="Times New Roman"/>
+          <w:color w:val="000000"/>
+          <w:sz w:val="28"/>
+          <w:szCs w:val="28"/>
+        </w:rPr>
+        <w:t>vsix</w:t>
+      </w:r>
+      <w:proofErr w:type="spellEnd"/>
+      <w:r>
+        <w:rPr>
+          <w:rFonts w:ascii="Times New Roman" w:eastAsia="Times New Roman" w:hAnsi="Times New Roman" w:cs="Times New Roman"/>
+          <w:color w:val="000000"/>
+          <w:sz w:val="28"/>
+          <w:szCs w:val="28"/>
+        </w:rPr>
+        <w:t xml:space="preserve"> проекта. В этом шаблоне были предусмотрены файлы с расширениями .</w:t>
+      </w:r>
+      <w:proofErr w:type="spellStart"/>
+      <w:r>
+        <w:rPr>
+          <w:rFonts w:ascii="Times New Roman" w:eastAsia="Times New Roman" w:hAnsi="Times New Roman" w:cs="Times New Roman"/>
+          <w:color w:val="000000"/>
+          <w:sz w:val="28"/>
+          <w:szCs w:val="28"/>
+        </w:rPr>
+        <w:t>vsct</w:t>
+      </w:r>
+      <w:proofErr w:type="spellEnd"/>
+      <w:r>
+        <w:rPr>
+          <w:rFonts w:ascii="Times New Roman" w:eastAsia="Times New Roman" w:hAnsi="Times New Roman" w:cs="Times New Roman"/>
+          <w:color w:val="000000"/>
+          <w:sz w:val="28"/>
+          <w:szCs w:val="28"/>
+        </w:rPr>
+        <w:t>, .</w:t>
+      </w:r>
+      <w:proofErr w:type="spellStart"/>
+      <w:r>
+        <w:rPr>
+          <w:rFonts w:ascii="Times New Roman" w:eastAsia="Times New Roman" w:hAnsi="Times New Roman" w:cs="Times New Roman"/>
+          <w:color w:val="000000"/>
+          <w:sz w:val="28"/>
+          <w:szCs w:val="28"/>
+        </w:rPr>
+        <w:t>xaml</w:t>
+      </w:r>
+      <w:proofErr w:type="spellEnd"/>
+      <w:r>
+        <w:rPr>
+          <w:rFonts w:ascii="Times New Roman" w:eastAsia="Times New Roman" w:hAnsi="Times New Roman" w:cs="Times New Roman"/>
+          <w:color w:val="000000"/>
+          <w:sz w:val="28"/>
+          <w:szCs w:val="28"/>
+        </w:rPr>
+        <w:t xml:space="preserve"> и .</w:t>
+      </w:r>
+      <w:proofErr w:type="spellStart"/>
+      <w:r>
+        <w:rPr>
+          <w:rFonts w:ascii="Times New Roman" w:eastAsia="Times New Roman" w:hAnsi="Times New Roman" w:cs="Times New Roman"/>
+          <w:color w:val="000000"/>
+          <w:sz w:val="28"/>
+          <w:szCs w:val="28"/>
+        </w:rPr>
+        <w:t>xaml.cs</w:t>
+      </w:r>
+      <w:proofErr w:type="spellEnd"/>
+      <w:r>
+        <w:rPr>
+          <w:rFonts w:ascii="Times New Roman" w:eastAsia="Times New Roman" w:hAnsi="Times New Roman" w:cs="Times New Roman"/>
+          <w:color w:val="000000"/>
+          <w:sz w:val="28"/>
+          <w:szCs w:val="28"/>
+        </w:rPr>
+        <w:t>, которые я использовал для разработки.</w:t>
       </w:r>
     </w:p>
     <w:p>
@@ -1882,7 +1986,27 @@
           <w:sz w:val="28"/>
           <w:szCs w:val="28"/>
         </w:rPr>
-        <w:t xml:space="preserve">В файле .vsct я </w:t>
+        <w:t>В файле .</w:t>
+      </w:r>
+      <w:proofErr w:type="spellStart"/>
+      <w:r>
+        <w:rPr>
+          <w:rFonts w:ascii="Times New Roman" w:eastAsia="Times New Roman" w:hAnsi="Times New Roman" w:cs="Times New Roman"/>
+          <w:color w:val="000000"/>
+          <w:sz w:val="28"/>
+          <w:szCs w:val="28"/>
+        </w:rPr>
+        <w:t>vsct</w:t>
+      </w:r>
+      <w:proofErr w:type="spellEnd"/>
+      <w:r>
+        <w:rPr>
+          <w:rFonts w:ascii="Times New Roman" w:eastAsia="Times New Roman" w:hAnsi="Times New Roman" w:cs="Times New Roman"/>
+          <w:color w:val="000000"/>
+          <w:sz w:val="28"/>
+          <w:szCs w:val="28"/>
+        </w:rPr>
+        <w:t xml:space="preserve"> я </w:t>
       </w:r>
       <w:r>
         <w:rPr>
@@ -2487,6 +2611,7 @@
       <w:r>
         <w:rPr>
           <w:rFonts w:ascii="Times New Roman" w:eastAsia="Times New Roman" w:hAnsi="Times New Roman" w:cs="Times New Roman"/>
+          <w:noProof/>
           <w:color w:val="000000"/>
           <w:sz w:val="28"/>
           <w:szCs w:val="28"/>
@@ -2744,27 +2869,7 @@
           <w:szCs w:val="19"/>
           <w:lang w:val="en-US"/>
         </w:rPr>
-        <w:t>,</w:t>
-      </w:r>
-      <w:r>
-        <w:rPr>
-          <w:rFonts w:ascii="Cascadia Mono" w:hAnsi="Cascadia Mono" w:cs="Cascadia Mono"/>
-          <w:color w:val="000000"/>
-          <w:sz w:val="19"/>
-          <w:szCs w:val="19"/>
-          <w:lang w:val="en-US"/>
-        </w:rPr>
-        <w:t xml:space="preserve"> </w:t>
-      </w:r>
-      <w:r>
-        <w:rPr>
-          <w:rFonts w:ascii="Cascadia Mono" w:hAnsi="Cascadia Mono" w:cs="Cascadia Mono"/>
-          <w:color w:val="000000"/>
-          <w:sz w:val="19"/>
-          <w:szCs w:val="19"/>
-          <w:lang w:val="en-US"/>
-        </w:rPr>
-        <w:t>Keywords = Key });</w:t>
+        <w:t>, Keywords = Key });</w:t>
       </w:r>
       <w:r>
         <w:rPr>
@@ -2798,6 +2903,7 @@
           <w:color w:val="000000"/>
           <w:sz w:val="19"/>
           <w:szCs w:val="19"/>
+          <w:lang w:val="en-US"/>
         </w:rPr>
       </w:pPr>
       <w:r>
@@ -2806,6 +2912,7 @@
           <w:color w:val="000000"/>
           <w:sz w:val="19"/>
           <w:szCs w:val="19"/>
+          <w:lang w:val="en-US"/>
         </w:rPr>
         <w:t xml:space="preserve">                                 </w:t>
       </w:r>
@@ -2832,16 +2939,7 @@
           <w:sz w:val="28"/>
           <w:szCs w:val="28"/>
         </w:rPr>
-        <w:t>П</w:t>
-      </w:r>
-      <w:r>
-        <w:rPr>
-          <w:rFonts w:ascii="Times New Roman" w:eastAsia="Times New Roman" w:hAnsi="Times New Roman" w:cs="Times New Roman"/>
-          <w:color w:val="000000"/>
-          <w:sz w:val="28"/>
-          <w:szCs w:val="28"/>
-        </w:rPr>
-        <w:t>осле было принято решение о доработки автоматического заполнения таблицы через функцию</w:t>
+        <w:t>После было принято решение о доработки автоматического заполнения таблицы через функцию</w:t>
       </w:r>
       <w:r>
         <w:rPr>
@@ -3135,6 +3233,7 @@
       <w:r>
         <w:rPr>
           <w:rFonts w:ascii="Times New Roman" w:eastAsia="Times New Roman" w:hAnsi="Times New Roman" w:cs="Times New Roman"/>
+          <w:noProof/>
           <w:color w:val="000000"/>
           <w:sz w:val="28"/>
           <w:szCs w:val="28"/>
@@ -3262,380 +3361,6 @@
         </w:rPr>
         <w:t xml:space="preserve"> </w:t>
       </w:r>
-      <w:r>
-        <w:rPr>
-          <w:rFonts w:ascii="Times New Roman" w:eastAsia="Times New Roman" w:hAnsi="Times New Roman" w:cs="Times New Roman"/>
-          <w:color w:val="000000"/>
-          <w:sz w:val="28"/>
-          <w:szCs w:val="28"/>
-        </w:rPr>
-        <w:t>В начале функции мы создаем шаблон для поиска ключевых слов. Затем мы создаем шаблон для поиска функций, которые содержат эти ключевые слова.</w:t>
-      </w:r>
-      <w:r>
-        <w:rPr>
-          <w:rFonts w:ascii="Times New Roman" w:eastAsia="Times New Roman" w:hAnsi="Times New Roman" w:cs="Times New Roman"/>
-          <w:color w:val="000000"/>
-          <w:sz w:val="28"/>
-          <w:szCs w:val="28"/>
-        </w:rPr>
-        <w:t xml:space="preserve"> </w:t>
-      </w:r>
-      <w:r>
-        <w:rPr>
-          <w:rFonts w:ascii="Times New Roman" w:eastAsia="Times New Roman" w:hAnsi="Times New Roman" w:cs="Times New Roman"/>
-          <w:color w:val="000000"/>
-          <w:sz w:val="28"/>
-          <w:szCs w:val="28"/>
-        </w:rPr>
-        <w:t xml:space="preserve">Мы используем стек </w:t>
-      </w:r>
-      <w:proofErr w:type="spellStart"/>
-      <w:r>
-        <w:rPr>
-          <w:rFonts w:ascii="Times New Roman" w:eastAsia="Times New Roman" w:hAnsi="Times New Roman" w:cs="Times New Roman"/>
-          <w:color w:val="000000"/>
-          <w:sz w:val="28"/>
-          <w:szCs w:val="28"/>
-        </w:rPr>
-        <w:t>bracesStack</w:t>
-      </w:r>
-      <w:proofErr w:type="spellEnd"/>
-      <w:r>
-        <w:rPr>
-          <w:rFonts w:ascii="Times New Roman" w:eastAsia="Times New Roman" w:hAnsi="Times New Roman" w:cs="Times New Roman"/>
-          <w:color w:val="000000"/>
-          <w:sz w:val="28"/>
-          <w:szCs w:val="28"/>
-        </w:rPr>
-        <w:t xml:space="preserve"> для отслеживания открывающих и закрывающих скобок. Мы также используем </w:t>
-      </w:r>
-      <w:proofErr w:type="spellStart"/>
-      <w:r>
-        <w:rPr>
-          <w:rFonts w:ascii="Times New Roman" w:eastAsia="Times New Roman" w:hAnsi="Times New Roman" w:cs="Times New Roman"/>
-          <w:color w:val="000000"/>
-          <w:sz w:val="28"/>
-          <w:szCs w:val="28"/>
-        </w:rPr>
-        <w:t>StringBuilder</w:t>
-      </w:r>
-      <w:proofErr w:type="spellEnd"/>
-      <w:r>
-        <w:rPr>
-          <w:rFonts w:ascii="Times New Roman" w:eastAsia="Times New Roman" w:hAnsi="Times New Roman" w:cs="Times New Roman"/>
-          <w:color w:val="000000"/>
-          <w:sz w:val="28"/>
-          <w:szCs w:val="28"/>
-        </w:rPr>
-        <w:t xml:space="preserve"> </w:t>
-      </w:r>
-      <w:proofErr w:type="spellStart"/>
-      <w:r>
-        <w:rPr>
-          <w:rFonts w:ascii="Times New Roman" w:eastAsia="Times New Roman" w:hAnsi="Times New Roman" w:cs="Times New Roman"/>
-          <w:color w:val="000000"/>
-          <w:sz w:val="28"/>
-          <w:szCs w:val="28"/>
-        </w:rPr>
-        <w:t>currentFunction</w:t>
-      </w:r>
-      <w:proofErr w:type="spellEnd"/>
-      <w:r>
-        <w:rPr>
-          <w:rFonts w:ascii="Times New Roman" w:eastAsia="Times New Roman" w:hAnsi="Times New Roman" w:cs="Times New Roman"/>
-          <w:color w:val="000000"/>
-          <w:sz w:val="28"/>
-          <w:szCs w:val="28"/>
-        </w:rPr>
-        <w:t xml:space="preserve"> для сохранения текущей обрабатываемой функции.</w:t>
-      </w:r>
-      <w:r>
-        <w:rPr>
-          <w:rFonts w:ascii="Times New Roman" w:eastAsia="Times New Roman" w:hAnsi="Times New Roman" w:cs="Times New Roman"/>
-          <w:color w:val="000000"/>
-          <w:sz w:val="28"/>
-          <w:szCs w:val="28"/>
-        </w:rPr>
-        <w:t xml:space="preserve"> </w:t>
-      </w:r>
-      <w:r>
-        <w:rPr>
-          <w:rFonts w:ascii="Times New Roman" w:eastAsia="Times New Roman" w:hAnsi="Times New Roman" w:cs="Times New Roman"/>
-          <w:color w:val="000000"/>
-          <w:sz w:val="28"/>
-          <w:szCs w:val="28"/>
-        </w:rPr>
-        <w:t xml:space="preserve">Затем мы проходим по каждому символу в тексте. Если символ является открывающей скобкой '{', мы добавляем его в стек </w:t>
-      </w:r>
-      <w:proofErr w:type="spellStart"/>
-      <w:r>
-        <w:rPr>
-          <w:rFonts w:ascii="Times New Roman" w:eastAsia="Times New Roman" w:hAnsi="Times New Roman" w:cs="Times New Roman"/>
-          <w:color w:val="000000"/>
-          <w:sz w:val="28"/>
-          <w:szCs w:val="28"/>
-        </w:rPr>
-        <w:t>bracesStack</w:t>
-      </w:r>
-      <w:proofErr w:type="spellEnd"/>
-      <w:r>
-        <w:rPr>
-          <w:rFonts w:ascii="Times New Roman" w:eastAsia="Times New Roman" w:hAnsi="Times New Roman" w:cs="Times New Roman"/>
-          <w:color w:val="000000"/>
-          <w:sz w:val="28"/>
-          <w:szCs w:val="28"/>
-        </w:rPr>
-        <w:t xml:space="preserve">. Если символ является закрывающей скобкой '}', мы удаляем соответствующую открывающую скобку из стека. Если стек </w:t>
-      </w:r>
-      <w:proofErr w:type="spellStart"/>
-      <w:r>
-        <w:rPr>
-          <w:rFonts w:ascii="Times New Roman" w:eastAsia="Times New Roman" w:hAnsi="Times New Roman" w:cs="Times New Roman"/>
-          <w:color w:val="000000"/>
-          <w:sz w:val="28"/>
-          <w:szCs w:val="28"/>
-        </w:rPr>
-        <w:t>bracesStack</w:t>
-      </w:r>
-      <w:proofErr w:type="spellEnd"/>
-      <w:r>
-        <w:rPr>
-          <w:rFonts w:ascii="Times New Roman" w:eastAsia="Times New Roman" w:hAnsi="Times New Roman" w:cs="Times New Roman"/>
-          <w:color w:val="000000"/>
-          <w:sz w:val="28"/>
-          <w:szCs w:val="28"/>
-        </w:rPr>
-        <w:t xml:space="preserve"> становится пустым, это означает, что мы достигли конца функции, и мы обрабатываем содержимое функции.</w:t>
-      </w:r>
-      <w:r>
-        <w:rPr>
-          <w:rFonts w:ascii="Times New Roman" w:eastAsia="Times New Roman" w:hAnsi="Times New Roman" w:cs="Times New Roman"/>
-          <w:color w:val="000000"/>
-          <w:sz w:val="28"/>
-          <w:szCs w:val="28"/>
-        </w:rPr>
-        <w:t xml:space="preserve"> </w:t>
-      </w:r>
-      <w:r>
-        <w:rPr>
-          <w:rFonts w:ascii="Times New Roman" w:eastAsia="Times New Roman" w:hAnsi="Times New Roman" w:cs="Times New Roman"/>
-          <w:color w:val="000000"/>
-          <w:sz w:val="28"/>
-          <w:szCs w:val="28"/>
-        </w:rPr>
-        <w:t>Мы извлекаем имя функции, количество строк, количество ключевых слов и количество пустых и непустых строк внутри функции. Для извлечения имени функции мы используем регулярное выражение. Затем мы исключаем строки в кавычках из поиска ключевых слов, чтобы не учитывать ключевые слова, которые могут быть в строках. Мы также проверяем последнюю строку на наличие комментария после закрывающей скобки функции.</w:t>
-      </w:r>
-      <w:r>
-        <w:rPr>
-          <w:rFonts w:ascii="Times New Roman" w:eastAsia="Times New Roman" w:hAnsi="Times New Roman" w:cs="Times New Roman"/>
-          <w:color w:val="000000"/>
-          <w:sz w:val="28"/>
-          <w:szCs w:val="28"/>
-        </w:rPr>
-        <w:t xml:space="preserve"> </w:t>
-      </w:r>
-      <w:r>
-        <w:rPr>
-          <w:rFonts w:ascii="Times New Roman" w:eastAsia="Times New Roman" w:hAnsi="Times New Roman" w:cs="Times New Roman"/>
-          <w:color w:val="000000"/>
-          <w:sz w:val="28"/>
-          <w:szCs w:val="28"/>
-        </w:rPr>
-        <w:t xml:space="preserve">Мы добавляем полученные данные о функции в соответствующие списки в объекте </w:t>
-      </w:r>
-      <w:proofErr w:type="spellStart"/>
-      <w:r>
-        <w:rPr>
-          <w:rFonts w:ascii="Times New Roman" w:eastAsia="Times New Roman" w:hAnsi="Times New Roman" w:cs="Times New Roman"/>
-          <w:color w:val="000000"/>
-          <w:sz w:val="28"/>
-          <w:szCs w:val="28"/>
-        </w:rPr>
-        <w:t>FuncStat</w:t>
-      </w:r>
-      <w:proofErr w:type="spellEnd"/>
-      <w:r>
-        <w:rPr>
-          <w:rFonts w:ascii="Times New Roman" w:eastAsia="Times New Roman" w:hAnsi="Times New Roman" w:cs="Times New Roman"/>
-          <w:color w:val="000000"/>
-          <w:sz w:val="28"/>
-          <w:szCs w:val="28"/>
-        </w:rPr>
-        <w:t xml:space="preserve"> типа </w:t>
-      </w:r>
-      <w:proofErr w:type="spellStart"/>
-      <w:r>
-        <w:rPr>
-          <w:rFonts w:ascii="Times New Roman" w:eastAsia="Times New Roman" w:hAnsi="Times New Roman" w:cs="Times New Roman"/>
-          <w:color w:val="000000"/>
-          <w:sz w:val="28"/>
-          <w:szCs w:val="28"/>
-        </w:rPr>
-        <w:t>FunctionStatistics</w:t>
-      </w:r>
-      <w:proofErr w:type="spellEnd"/>
-      <w:r>
-        <w:rPr>
-          <w:rFonts w:ascii="Times New Roman" w:eastAsia="Times New Roman" w:hAnsi="Times New Roman" w:cs="Times New Roman"/>
-          <w:color w:val="000000"/>
-          <w:sz w:val="28"/>
-          <w:szCs w:val="28"/>
-        </w:rPr>
-        <w:t>, которые хранят статистику функций.</w:t>
-      </w:r>
-      <w:r>
-        <w:rPr>
-          <w:rFonts w:ascii="Times New Roman" w:eastAsia="Times New Roman" w:hAnsi="Times New Roman" w:cs="Times New Roman"/>
-          <w:color w:val="000000"/>
-          <w:sz w:val="28"/>
-          <w:szCs w:val="28"/>
-        </w:rPr>
-        <w:t xml:space="preserve"> </w:t>
-      </w:r>
-      <w:r>
-        <w:rPr>
-          <w:rFonts w:ascii="Times New Roman" w:eastAsia="Times New Roman" w:hAnsi="Times New Roman" w:cs="Times New Roman"/>
-          <w:color w:val="000000"/>
-          <w:sz w:val="28"/>
-          <w:szCs w:val="28"/>
-        </w:rPr>
-        <w:t xml:space="preserve">Если количество ключевых слов в функции больше нуля, мы сохраняем ключевые слова в список </w:t>
-      </w:r>
-      <w:proofErr w:type="spellStart"/>
-      <w:r>
-        <w:rPr>
-          <w:rFonts w:ascii="Times New Roman" w:eastAsia="Times New Roman" w:hAnsi="Times New Roman" w:cs="Times New Roman"/>
-          <w:color w:val="000000"/>
-          <w:sz w:val="28"/>
-          <w:szCs w:val="28"/>
-        </w:rPr>
-        <w:t>keywords</w:t>
-      </w:r>
-      <w:proofErr w:type="spellEnd"/>
-      <w:r>
-        <w:rPr>
-          <w:rFonts w:ascii="Times New Roman" w:eastAsia="Times New Roman" w:hAnsi="Times New Roman" w:cs="Times New Roman"/>
-          <w:color w:val="000000"/>
-          <w:sz w:val="28"/>
-          <w:szCs w:val="28"/>
-        </w:rPr>
-        <w:t xml:space="preserve"> и выводим сообщение с информацией о найденных ключевых словах и имени функции.</w:t>
-      </w:r>
-      <w:r>
-        <w:rPr>
-          <w:rFonts w:ascii="Times New Roman" w:eastAsia="Times New Roman" w:hAnsi="Times New Roman" w:cs="Times New Roman"/>
-          <w:color w:val="000000"/>
-          <w:sz w:val="28"/>
-          <w:szCs w:val="28"/>
-        </w:rPr>
-        <w:t xml:space="preserve"> </w:t>
-      </w:r>
-      <w:r>
-        <w:rPr>
-          <w:rFonts w:ascii="Times New Roman" w:eastAsia="Times New Roman" w:hAnsi="Times New Roman" w:cs="Times New Roman"/>
-          <w:color w:val="000000"/>
-          <w:sz w:val="28"/>
-          <w:szCs w:val="28"/>
-        </w:rPr>
-        <w:t xml:space="preserve">В конце мы очищаем </w:t>
-      </w:r>
-      <w:proofErr w:type="spellStart"/>
-      <w:r>
-        <w:rPr>
-          <w:rFonts w:ascii="Times New Roman" w:eastAsia="Times New Roman" w:hAnsi="Times New Roman" w:cs="Times New Roman"/>
-          <w:color w:val="000000"/>
-          <w:sz w:val="28"/>
-          <w:szCs w:val="28"/>
-        </w:rPr>
-        <w:t>currentFunction</w:t>
-      </w:r>
-      <w:proofErr w:type="spellEnd"/>
-      <w:r>
-        <w:rPr>
-          <w:rFonts w:ascii="Times New Roman" w:eastAsia="Times New Roman" w:hAnsi="Times New Roman" w:cs="Times New Roman"/>
-          <w:color w:val="000000"/>
-          <w:sz w:val="28"/>
-          <w:szCs w:val="28"/>
-        </w:rPr>
-        <w:t>, чтобы готовить его для следующей функции</w:t>
-      </w:r>
-      <w:r>
-        <w:rPr>
-          <w:rFonts w:ascii="Times New Roman" w:eastAsia="Times New Roman" w:hAnsi="Times New Roman" w:cs="Times New Roman"/>
-          <w:color w:val="000000"/>
-          <w:sz w:val="28"/>
-          <w:szCs w:val="28"/>
-        </w:rPr>
-        <w:t xml:space="preserve">. </w:t>
-      </w:r>
-      <w:r>
-        <w:rPr>
-          <w:rFonts w:ascii="Times New Roman" w:eastAsia="Times New Roman" w:hAnsi="Times New Roman" w:cs="Times New Roman"/>
-          <w:color w:val="000000"/>
-          <w:sz w:val="28"/>
-          <w:szCs w:val="28"/>
-        </w:rPr>
-        <w:t xml:space="preserve">Таким </w:t>
-      </w:r>
-      <w:r>
-        <w:rPr>
-          <w:rFonts w:ascii="Times New Roman" w:eastAsia="Times New Roman" w:hAnsi="Times New Roman" w:cs="Times New Roman"/>
-          <w:color w:val="000000"/>
-          <w:sz w:val="28"/>
-          <w:szCs w:val="28"/>
-        </w:rPr>
-        <w:lastRenderedPageBreak/>
-        <w:t xml:space="preserve">образом, функция </w:t>
-      </w:r>
-      <w:proofErr w:type="spellStart"/>
-      <w:r>
-        <w:rPr>
-          <w:rFonts w:ascii="Times New Roman" w:eastAsia="Times New Roman" w:hAnsi="Times New Roman" w:cs="Times New Roman"/>
-          <w:color w:val="000000"/>
-          <w:sz w:val="28"/>
-          <w:szCs w:val="28"/>
-        </w:rPr>
-        <w:t>Parse</w:t>
-      </w:r>
-      <w:proofErr w:type="spellEnd"/>
-      <w:r>
-        <w:rPr>
-          <w:rFonts w:ascii="Times New Roman" w:eastAsia="Times New Roman" w:hAnsi="Times New Roman" w:cs="Times New Roman"/>
-          <w:color w:val="000000"/>
-          <w:sz w:val="28"/>
-          <w:szCs w:val="28"/>
-        </w:rPr>
-        <w:t xml:space="preserve"> проходит по тексту активного файла, находит функции, извлекает информацию о них и сохраняет ее в объекте </w:t>
-      </w:r>
-      <w:proofErr w:type="spellStart"/>
-      <w:r>
-        <w:rPr>
-          <w:rFonts w:ascii="Times New Roman" w:eastAsia="Times New Roman" w:hAnsi="Times New Roman" w:cs="Times New Roman"/>
-          <w:color w:val="000000"/>
-          <w:sz w:val="28"/>
-          <w:szCs w:val="28"/>
-        </w:rPr>
-        <w:t>FuncStat</w:t>
-      </w:r>
-      <w:proofErr w:type="spellEnd"/>
-      <w:r>
-        <w:rPr>
-          <w:rFonts w:ascii="Times New Roman" w:eastAsia="Times New Roman" w:hAnsi="Times New Roman" w:cs="Times New Roman"/>
-          <w:color w:val="000000"/>
-          <w:sz w:val="28"/>
-          <w:szCs w:val="28"/>
-        </w:rPr>
-        <w:t>.</w:t>
-      </w:r>
-      <w:r>
-        <w:rPr>
-          <w:rFonts w:ascii="Times New Roman" w:eastAsia="Times New Roman" w:hAnsi="Times New Roman" w:cs="Times New Roman"/>
-          <w:color w:val="000000"/>
-          <w:sz w:val="28"/>
-          <w:szCs w:val="28"/>
-        </w:rPr>
-        <w:br/>
-      </w:r>
     </w:p>
     <w:p>
       <w:pPr>
@@ -3660,7 +3385,7 @@
           <w:sz w:val="28"/>
           <w:szCs w:val="28"/>
         </w:rPr>
-        <w:t xml:space="preserve">Разработка класса </w:t>
+        <w:t>Функция `</w:t>
       </w:r>
       <w:proofErr w:type="spellStart"/>
       <w:r>
@@ -3671,292 +3396,29 @@
           <w:color w:val="000000"/>
           <w:sz w:val="28"/>
           <w:szCs w:val="28"/>
-          <w:lang w:val="en-US"/>
-        </w:rPr>
-        <w:t>MyToolWindowControl</w:t>
-      </w:r>
-      <w:proofErr w:type="spellEnd"/>
-      <w:r>
-        <w:rPr>
-          <w:rFonts w:ascii="Times New Roman" w:eastAsia="Times New Roman" w:hAnsi="Times New Roman" w:cs="Times New Roman"/>
-          <w:color w:val="000000"/>
-          <w:sz w:val="28"/>
-          <w:szCs w:val="28"/>
-        </w:rPr>
-        <w:t xml:space="preserve"> основывалась на модели </w:t>
-      </w:r>
-      <w:r>
-        <w:rPr>
-          <w:rFonts w:ascii="Times New Roman" w:eastAsia="Times New Roman" w:hAnsi="Times New Roman" w:cs="Times New Roman"/>
-          <w:color w:val="000000"/>
-          <w:sz w:val="28"/>
-          <w:szCs w:val="28"/>
-          <w:lang w:val="en-US"/>
-        </w:rPr>
-        <w:t>MVC</w:t>
-      </w:r>
-      <w:r>
-        <w:rPr>
-          <w:rFonts w:ascii="Times New Roman" w:eastAsia="Times New Roman" w:hAnsi="Times New Roman" w:cs="Times New Roman"/>
-          <w:color w:val="000000"/>
-          <w:sz w:val="28"/>
-          <w:szCs w:val="28"/>
-        </w:rPr>
-        <w:t>,</w:t>
-      </w:r>
-      <w:r>
-        <w:rPr>
-          <w:rFonts w:ascii="Times New Roman" w:eastAsia="Times New Roman" w:hAnsi="Times New Roman" w:cs="Times New Roman"/>
-          <w:color w:val="000000"/>
-          <w:sz w:val="28"/>
-          <w:szCs w:val="28"/>
-        </w:rPr>
-        <w:t xml:space="preserve"> моделью в этом случае выступает</w:t>
-      </w:r>
-      <w:r>
-        <w:rPr>
-          <w:rFonts w:ascii="Times New Roman" w:eastAsia="Times New Roman" w:hAnsi="Times New Roman" w:cs="Times New Roman"/>
-          <w:color w:val="000000"/>
-          <w:sz w:val="28"/>
-          <w:szCs w:val="28"/>
-        </w:rPr>
-        <w:t xml:space="preserve"> </w:t>
-      </w:r>
-      <w:r>
-        <w:rPr>
-          <w:rFonts w:ascii="Times New Roman" w:eastAsia="Times New Roman" w:hAnsi="Times New Roman" w:cs="Times New Roman"/>
-          <w:color w:val="000000"/>
-          <w:sz w:val="28"/>
-          <w:szCs w:val="28"/>
-        </w:rPr>
-        <w:t xml:space="preserve">класс </w:t>
-      </w:r>
-      <w:proofErr w:type="spellStart"/>
-      <w:r>
-        <w:rPr>
-          <w:rFonts w:ascii="Times New Roman" w:eastAsia="Times New Roman" w:hAnsi="Times New Roman" w:cs="Times New Roman"/>
-          <w:color w:val="000000"/>
-          <w:sz w:val="28"/>
-          <w:szCs w:val="28"/>
-          <w:lang w:val="en-US"/>
-        </w:rPr>
-        <w:t>FunctionStatistics</w:t>
-      </w:r>
-      <w:proofErr w:type="spellEnd"/>
-      <w:r>
-        <w:rPr>
-          <w:rFonts w:ascii="Times New Roman" w:eastAsia="Times New Roman" w:hAnsi="Times New Roman" w:cs="Times New Roman"/>
-          <w:color w:val="000000"/>
-          <w:sz w:val="28"/>
-          <w:szCs w:val="28"/>
-        </w:rPr>
-        <w:t>,</w:t>
-      </w:r>
-      <w:r>
-        <w:rPr>
-          <w:rFonts w:ascii="Times New Roman" w:eastAsia="Times New Roman" w:hAnsi="Times New Roman" w:cs="Times New Roman"/>
-          <w:color w:val="000000"/>
-          <w:sz w:val="28"/>
-          <w:szCs w:val="28"/>
-        </w:rPr>
-        <w:t xml:space="preserve"> </w:t>
-      </w:r>
-      <w:r>
-        <w:rPr>
-          <w:rFonts w:ascii="Times New Roman" w:eastAsia="Times New Roman" w:hAnsi="Times New Roman" w:cs="Times New Roman"/>
-          <w:color w:val="000000"/>
-          <w:sz w:val="28"/>
-          <w:szCs w:val="28"/>
-          <w:lang w:val="en-US"/>
-        </w:rPr>
-        <w:t>Control</w:t>
-      </w:r>
-      <w:r>
-        <w:rPr>
-          <w:rFonts w:ascii="Times New Roman" w:eastAsia="Times New Roman" w:hAnsi="Times New Roman" w:cs="Times New Roman"/>
-          <w:color w:val="000000"/>
-          <w:sz w:val="28"/>
-          <w:szCs w:val="28"/>
-        </w:rPr>
-        <w:t xml:space="preserve"> и</w:t>
-      </w:r>
-      <w:r>
-        <w:rPr>
-          <w:rFonts w:ascii="Times New Roman" w:eastAsia="Times New Roman" w:hAnsi="Times New Roman" w:cs="Times New Roman"/>
-          <w:color w:val="000000"/>
-          <w:sz w:val="28"/>
-          <w:szCs w:val="28"/>
-        </w:rPr>
-        <w:t xml:space="preserve"> </w:t>
-      </w:r>
-      <w:r>
-        <w:rPr>
-          <w:rFonts w:ascii="Times New Roman" w:eastAsia="Times New Roman" w:hAnsi="Times New Roman" w:cs="Times New Roman"/>
-          <w:color w:val="000000"/>
-          <w:sz w:val="28"/>
-          <w:szCs w:val="28"/>
-          <w:lang w:val="en-US"/>
-        </w:rPr>
-        <w:t>View</w:t>
-      </w:r>
-      <w:r>
-        <w:rPr>
-          <w:rFonts w:ascii="Times New Roman" w:eastAsia="Times New Roman" w:hAnsi="Times New Roman" w:cs="Times New Roman"/>
-          <w:color w:val="000000"/>
-          <w:sz w:val="28"/>
-          <w:szCs w:val="28"/>
-        </w:rPr>
-        <w:t xml:space="preserve"> между собой делят</w:t>
-      </w:r>
-      <w:r>
-        <w:rPr>
-          <w:rFonts w:ascii="Times New Roman" w:eastAsia="Times New Roman" w:hAnsi="Times New Roman" w:cs="Times New Roman"/>
-          <w:color w:val="000000"/>
-          <w:sz w:val="28"/>
-          <w:szCs w:val="28"/>
-        </w:rPr>
-        <w:t xml:space="preserve"> .</w:t>
-      </w:r>
-      <w:proofErr w:type="spellStart"/>
-      <w:r>
-        <w:rPr>
-          <w:rFonts w:ascii="Times New Roman" w:eastAsia="Times New Roman" w:hAnsi="Times New Roman" w:cs="Times New Roman"/>
-          <w:color w:val="000000"/>
-          <w:sz w:val="28"/>
-          <w:szCs w:val="28"/>
-          <w:lang w:val="en-US"/>
-        </w:rPr>
-        <w:t>xaml</w:t>
-      </w:r>
-      <w:proofErr w:type="spellEnd"/>
-      <w:r>
-        <w:rPr>
-          <w:rFonts w:ascii="Times New Roman" w:eastAsia="Times New Roman" w:hAnsi="Times New Roman" w:cs="Times New Roman"/>
-          <w:color w:val="000000"/>
-          <w:sz w:val="28"/>
-          <w:szCs w:val="28"/>
-        </w:rPr>
-        <w:t xml:space="preserve"> разметка и описываемый класс</w:t>
-      </w:r>
-      <w:r>
-        <w:rPr>
-          <w:rFonts w:ascii="Times New Roman" w:eastAsia="Times New Roman" w:hAnsi="Times New Roman" w:cs="Times New Roman"/>
-          <w:color w:val="000000"/>
-          <w:sz w:val="28"/>
-          <w:szCs w:val="28"/>
-        </w:rPr>
-        <w:t xml:space="preserve"> </w:t>
-      </w:r>
-      <w:r>
-        <w:rPr>
-          <w:rFonts w:ascii="Times New Roman" w:eastAsia="Times New Roman" w:hAnsi="Times New Roman" w:cs="Times New Roman"/>
-          <w:color w:val="000000"/>
-          <w:sz w:val="28"/>
-          <w:szCs w:val="28"/>
-          <w:lang w:val="en-US"/>
-        </w:rPr>
-        <w:t>MTWC</w:t>
-      </w:r>
-      <w:r>
-        <w:rPr>
-          <w:rFonts w:ascii="Times New Roman" w:eastAsia="Times New Roman" w:hAnsi="Times New Roman" w:cs="Times New Roman"/>
-          <w:color w:val="000000"/>
-          <w:sz w:val="28"/>
-          <w:szCs w:val="28"/>
-        </w:rPr>
-        <w:t xml:space="preserve"> </w:t>
-      </w:r>
-      <w:r>
-        <w:rPr>
-          <w:rFonts w:ascii="Times New Roman" w:eastAsia="Times New Roman" w:hAnsi="Times New Roman" w:cs="Times New Roman"/>
-          <w:color w:val="000000"/>
-          <w:sz w:val="28"/>
-          <w:szCs w:val="28"/>
-        </w:rPr>
-        <w:t>(</w:t>
-      </w:r>
-      <w:r>
-        <w:rPr>
-          <w:rFonts w:ascii="Times New Roman" w:eastAsia="Times New Roman" w:hAnsi="Times New Roman" w:cs="Times New Roman"/>
-          <w:color w:val="000000"/>
-          <w:sz w:val="28"/>
-          <w:szCs w:val="28"/>
-        </w:rPr>
-        <w:t>говоря о</w:t>
-      </w:r>
-      <w:r>
-        <w:rPr>
-          <w:rFonts w:ascii="Times New Roman" w:eastAsia="Times New Roman" w:hAnsi="Times New Roman" w:cs="Times New Roman"/>
-          <w:color w:val="000000"/>
-          <w:sz w:val="28"/>
-          <w:szCs w:val="28"/>
-        </w:rPr>
-        <w:t xml:space="preserve"> </w:t>
-      </w:r>
-      <w:r>
-        <w:rPr>
-          <w:rFonts w:ascii="Times New Roman" w:eastAsia="Times New Roman" w:hAnsi="Times New Roman" w:cs="Times New Roman"/>
-          <w:color w:val="000000"/>
-          <w:sz w:val="28"/>
-          <w:szCs w:val="28"/>
-          <w:lang w:val="en-US"/>
-        </w:rPr>
-        <w:t>View</w:t>
-      </w:r>
-      <w:r>
-        <w:rPr>
-          <w:rFonts w:ascii="Times New Roman" w:eastAsia="Times New Roman" w:hAnsi="Times New Roman" w:cs="Times New Roman"/>
-          <w:color w:val="000000"/>
-          <w:sz w:val="28"/>
-          <w:szCs w:val="28"/>
-        </w:rPr>
-        <w:t>, стоит сказать, что логику поведения программы реализует</w:t>
-      </w:r>
-      <w:r>
-        <w:rPr>
-          <w:rFonts w:ascii="Times New Roman" w:eastAsia="Times New Roman" w:hAnsi="Times New Roman" w:cs="Times New Roman"/>
-          <w:color w:val="000000"/>
-          <w:sz w:val="28"/>
-          <w:szCs w:val="28"/>
-        </w:rPr>
-        <w:t xml:space="preserve"> </w:t>
-      </w:r>
-      <w:r>
-        <w:rPr>
-          <w:rFonts w:ascii="Times New Roman" w:eastAsia="Times New Roman" w:hAnsi="Times New Roman" w:cs="Times New Roman"/>
-          <w:color w:val="000000"/>
-          <w:sz w:val="28"/>
-          <w:szCs w:val="28"/>
-        </w:rPr>
-        <w:t xml:space="preserve"> класс </w:t>
-      </w:r>
-      <w:r>
-        <w:rPr>
-          <w:rFonts w:ascii="Times New Roman" w:eastAsia="Times New Roman" w:hAnsi="Times New Roman" w:cs="Times New Roman"/>
-          <w:color w:val="000000"/>
-          <w:sz w:val="28"/>
-          <w:szCs w:val="28"/>
-          <w:lang w:val="en-US"/>
-        </w:rPr>
-        <w:t>Parser</w:t>
-      </w:r>
-      <w:r>
-        <w:rPr>
-          <w:rFonts w:ascii="Times New Roman" w:eastAsia="Times New Roman" w:hAnsi="Times New Roman" w:cs="Times New Roman"/>
-          <w:color w:val="000000"/>
-          <w:sz w:val="28"/>
-          <w:szCs w:val="28"/>
-        </w:rPr>
-        <w:t>)</w:t>
-      </w:r>
-      <w:r>
-        <w:rPr>
-          <w:rFonts w:ascii="Times New Roman" w:eastAsia="Times New Roman" w:hAnsi="Times New Roman" w:cs="Times New Roman"/>
-          <w:color w:val="000000"/>
-          <w:sz w:val="28"/>
-          <w:szCs w:val="28"/>
-        </w:rPr>
-        <w:t>:</w:t>
+        </w:rPr>
+        <w:t>Parse</w:t>
+      </w:r>
+      <w:proofErr w:type="spellEnd"/>
+      <w:r>
+        <w:rPr>
+          <w:rFonts w:ascii="Times New Roman" w:eastAsia="Times New Roman" w:hAnsi="Times New Roman" w:cs="Times New Roman"/>
+          <w:b/>
+          <w:bCs/>
+          <w:color w:val="000000"/>
+          <w:sz w:val="28"/>
+          <w:szCs w:val="28"/>
+        </w:rPr>
+        <w:t>`</w:t>
+      </w:r>
+      <w:r>
+        <w:rPr>
+          <w:rFonts w:ascii="Times New Roman" w:eastAsia="Times New Roman" w:hAnsi="Times New Roman" w:cs="Times New Roman"/>
+          <w:color w:val="000000"/>
+          <w:sz w:val="28"/>
+          <w:szCs w:val="28"/>
+        </w:rPr>
+        <w:t xml:space="preserve"> выполняет следующие действия:</w:t>
       </w:r>
     </w:p>
     <w:p>
@@ -3976,6 +3438,1010 @@
       <w:r>
         <w:rPr>
           <w:rFonts w:ascii="Times New Roman" w:eastAsia="Times New Roman" w:hAnsi="Times New Roman" w:cs="Times New Roman"/>
+          <w:color w:val="000000"/>
+          <w:sz w:val="28"/>
+          <w:szCs w:val="28"/>
+        </w:rPr>
+        <w:t>1. Определяет паттерн для поиска функций, строк и ключевых слов.</w:t>
+      </w:r>
+    </w:p>
+    <w:p>
+      <w:pPr>
+        <w:autoSpaceDE w:val="0"/>
+        <w:autoSpaceDN w:val="0"/>
+        <w:adjustRightInd w:val="0"/>
+        <w:spacing w:after="0" w:line="360" w:lineRule="auto"/>
+        <w:jc w:val="both"/>
+        <w:rPr>
+          <w:rFonts w:ascii="Times New Roman" w:eastAsia="Times New Roman" w:hAnsi="Times New Roman" w:cs="Times New Roman"/>
+          <w:color w:val="000000"/>
+          <w:sz w:val="28"/>
+          <w:szCs w:val="28"/>
+        </w:rPr>
+      </w:pPr>
+      <w:r>
+        <w:rPr>
+          <w:rFonts w:ascii="Times New Roman" w:eastAsia="Times New Roman" w:hAnsi="Times New Roman" w:cs="Times New Roman"/>
+          <w:color w:val="000000"/>
+          <w:sz w:val="28"/>
+          <w:szCs w:val="28"/>
+        </w:rPr>
+        <w:t>2. Заменяет продолжающиеся комментарии на однострочные комментарии во всем тексте.</w:t>
+      </w:r>
+    </w:p>
+    <w:p>
+      <w:pPr>
+        <w:autoSpaceDE w:val="0"/>
+        <w:autoSpaceDN w:val="0"/>
+        <w:adjustRightInd w:val="0"/>
+        <w:spacing w:after="0" w:line="360" w:lineRule="auto"/>
+        <w:jc w:val="both"/>
+        <w:rPr>
+          <w:rFonts w:ascii="Times New Roman" w:eastAsia="Times New Roman" w:hAnsi="Times New Roman" w:cs="Times New Roman"/>
+          <w:color w:val="000000"/>
+          <w:sz w:val="28"/>
+          <w:szCs w:val="28"/>
+        </w:rPr>
+      </w:pPr>
+      <w:r>
+        <w:rPr>
+          <w:rFonts w:ascii="Times New Roman" w:eastAsia="Times New Roman" w:hAnsi="Times New Roman" w:cs="Times New Roman"/>
+          <w:color w:val="000000"/>
+          <w:sz w:val="28"/>
+          <w:szCs w:val="28"/>
+        </w:rPr>
+        <w:t>3. Начинает цикл для сбора статистики о функциях.</w:t>
+      </w:r>
+    </w:p>
+    <w:p>
+      <w:pPr>
+        <w:autoSpaceDE w:val="0"/>
+        <w:autoSpaceDN w:val="0"/>
+        <w:adjustRightInd w:val="0"/>
+        <w:spacing w:after="0" w:line="360" w:lineRule="auto"/>
+        <w:jc w:val="both"/>
+        <w:rPr>
+          <w:rFonts w:ascii="Times New Roman" w:eastAsia="Times New Roman" w:hAnsi="Times New Roman" w:cs="Times New Roman"/>
+          <w:color w:val="000000"/>
+          <w:sz w:val="28"/>
+          <w:szCs w:val="28"/>
+        </w:rPr>
+      </w:pPr>
+      <w:r>
+        <w:rPr>
+          <w:rFonts w:ascii="Times New Roman" w:eastAsia="Times New Roman" w:hAnsi="Times New Roman" w:cs="Times New Roman"/>
+          <w:color w:val="000000"/>
+          <w:sz w:val="28"/>
+          <w:szCs w:val="28"/>
+        </w:rPr>
+        <w:t xml:space="preserve">4. </w:t>
+      </w:r>
+      <w:r>
+        <w:rPr>
+          <w:rFonts w:ascii="Times New Roman" w:eastAsia="Times New Roman" w:hAnsi="Times New Roman" w:cs="Times New Roman"/>
+          <w:color w:val="000000"/>
+          <w:sz w:val="28"/>
+          <w:szCs w:val="28"/>
+        </w:rPr>
+        <w:t>Для каждой функции,</w:t>
+      </w:r>
+      <w:r>
+        <w:rPr>
+          <w:rFonts w:ascii="Times New Roman" w:eastAsia="Times New Roman" w:hAnsi="Times New Roman" w:cs="Times New Roman"/>
+          <w:color w:val="000000"/>
+          <w:sz w:val="28"/>
+          <w:szCs w:val="28"/>
+        </w:rPr>
+        <w:t xml:space="preserve"> найденной с помощью паттерна:</w:t>
+      </w:r>
+    </w:p>
+    <w:p>
+      <w:pPr>
+        <w:autoSpaceDE w:val="0"/>
+        <w:autoSpaceDN w:val="0"/>
+        <w:adjustRightInd w:val="0"/>
+        <w:spacing w:after="0" w:line="360" w:lineRule="auto"/>
+        <w:jc w:val="both"/>
+        <w:rPr>
+          <w:rFonts w:ascii="Times New Roman" w:eastAsia="Times New Roman" w:hAnsi="Times New Roman" w:cs="Times New Roman"/>
+          <w:color w:val="000000"/>
+          <w:sz w:val="28"/>
+          <w:szCs w:val="28"/>
+        </w:rPr>
+      </w:pPr>
+      <w:r>
+        <w:rPr>
+          <w:rFonts w:ascii="Times New Roman" w:eastAsia="Times New Roman" w:hAnsi="Times New Roman" w:cs="Times New Roman"/>
+          <w:color w:val="000000"/>
+          <w:sz w:val="28"/>
+          <w:szCs w:val="28"/>
+        </w:rPr>
+        <w:t xml:space="preserve">   - Извлекает тип возвращаемого значения, имя функции и тело функции.</w:t>
+      </w:r>
+    </w:p>
+    <w:p>
+      <w:pPr>
+        <w:autoSpaceDE w:val="0"/>
+        <w:autoSpaceDN w:val="0"/>
+        <w:adjustRightInd w:val="0"/>
+        <w:spacing w:after="0" w:line="360" w:lineRule="auto"/>
+        <w:jc w:val="both"/>
+        <w:rPr>
+          <w:rFonts w:ascii="Times New Roman" w:eastAsia="Times New Roman" w:hAnsi="Times New Roman" w:cs="Times New Roman"/>
+          <w:color w:val="000000"/>
+          <w:sz w:val="28"/>
+          <w:szCs w:val="28"/>
+        </w:rPr>
+      </w:pPr>
+      <w:r>
+        <w:rPr>
+          <w:rFonts w:ascii="Times New Roman" w:eastAsia="Times New Roman" w:hAnsi="Times New Roman" w:cs="Times New Roman"/>
+          <w:color w:val="000000"/>
+          <w:sz w:val="28"/>
+          <w:szCs w:val="28"/>
+        </w:rPr>
+        <w:t xml:space="preserve">   - Подсчитывает общее количество строк в функции, включая пустые строки и комментарии.</w:t>
+      </w:r>
+    </w:p>
+    <w:p>
+      <w:pPr>
+        <w:autoSpaceDE w:val="0"/>
+        <w:autoSpaceDN w:val="0"/>
+        <w:adjustRightInd w:val="0"/>
+        <w:spacing w:after="0" w:line="360" w:lineRule="auto"/>
+        <w:jc w:val="both"/>
+        <w:rPr>
+          <w:rFonts w:ascii="Times New Roman" w:eastAsia="Times New Roman" w:hAnsi="Times New Roman" w:cs="Times New Roman"/>
+          <w:color w:val="000000"/>
+          <w:sz w:val="28"/>
+          <w:szCs w:val="28"/>
+        </w:rPr>
+      </w:pPr>
+      <w:r>
+        <w:rPr>
+          <w:rFonts w:ascii="Times New Roman" w:eastAsia="Times New Roman" w:hAnsi="Times New Roman" w:cs="Times New Roman"/>
+          <w:color w:val="000000"/>
+          <w:sz w:val="28"/>
+          <w:szCs w:val="28"/>
+        </w:rPr>
+        <w:t xml:space="preserve">   - Удаляет многострочные комментарии (/* ... */).</w:t>
+      </w:r>
+    </w:p>
+    <w:p>
+      <w:pPr>
+        <w:autoSpaceDE w:val="0"/>
+        <w:autoSpaceDN w:val="0"/>
+        <w:adjustRightInd w:val="0"/>
+        <w:spacing w:after="0" w:line="360" w:lineRule="auto"/>
+        <w:jc w:val="both"/>
+        <w:rPr>
+          <w:rFonts w:ascii="Times New Roman" w:eastAsia="Times New Roman" w:hAnsi="Times New Roman" w:cs="Times New Roman"/>
+          <w:color w:val="000000"/>
+          <w:sz w:val="28"/>
+          <w:szCs w:val="28"/>
+        </w:rPr>
+      </w:pPr>
+      <w:r>
+        <w:rPr>
+          <w:rFonts w:ascii="Times New Roman" w:eastAsia="Times New Roman" w:hAnsi="Times New Roman" w:cs="Times New Roman"/>
+          <w:color w:val="000000"/>
+          <w:sz w:val="28"/>
+          <w:szCs w:val="28"/>
+        </w:rPr>
+        <w:t xml:space="preserve">   - Удаляет однострочные комментарии (// ...).</w:t>
+      </w:r>
+    </w:p>
+    <w:p>
+      <w:pPr>
+        <w:autoSpaceDE w:val="0"/>
+        <w:autoSpaceDN w:val="0"/>
+        <w:adjustRightInd w:val="0"/>
+        <w:spacing w:after="0" w:line="360" w:lineRule="auto"/>
+        <w:jc w:val="both"/>
+        <w:rPr>
+          <w:rFonts w:ascii="Times New Roman" w:eastAsia="Times New Roman" w:hAnsi="Times New Roman" w:cs="Times New Roman"/>
+          <w:color w:val="000000"/>
+          <w:sz w:val="28"/>
+          <w:szCs w:val="28"/>
+        </w:rPr>
+      </w:pPr>
+      <w:r>
+        <w:rPr>
+          <w:rFonts w:ascii="Times New Roman" w:eastAsia="Times New Roman" w:hAnsi="Times New Roman" w:cs="Times New Roman"/>
+          <w:color w:val="000000"/>
+          <w:sz w:val="28"/>
+          <w:szCs w:val="28"/>
+        </w:rPr>
+        <w:t xml:space="preserve">   - Удаляет строки в функции.</w:t>
+      </w:r>
+    </w:p>
+    <w:p>
+      <w:pPr>
+        <w:autoSpaceDE w:val="0"/>
+        <w:autoSpaceDN w:val="0"/>
+        <w:adjustRightInd w:val="0"/>
+        <w:spacing w:after="0" w:line="360" w:lineRule="auto"/>
+        <w:jc w:val="both"/>
+        <w:rPr>
+          <w:rFonts w:ascii="Times New Roman" w:eastAsia="Times New Roman" w:hAnsi="Times New Roman" w:cs="Times New Roman"/>
+          <w:color w:val="000000"/>
+          <w:sz w:val="28"/>
+          <w:szCs w:val="28"/>
+        </w:rPr>
+      </w:pPr>
+      <w:r>
+        <w:rPr>
+          <w:rFonts w:ascii="Times New Roman" w:eastAsia="Times New Roman" w:hAnsi="Times New Roman" w:cs="Times New Roman"/>
+          <w:color w:val="000000"/>
+          <w:sz w:val="28"/>
+          <w:szCs w:val="28"/>
+        </w:rPr>
+        <w:t xml:space="preserve">   - Удаляет строки с обратным слешем в функции.</w:t>
+      </w:r>
+    </w:p>
+    <w:p>
+      <w:pPr>
+        <w:autoSpaceDE w:val="0"/>
+        <w:autoSpaceDN w:val="0"/>
+        <w:adjustRightInd w:val="0"/>
+        <w:spacing w:after="0" w:line="360" w:lineRule="auto"/>
+        <w:jc w:val="both"/>
+        <w:rPr>
+          <w:rFonts w:ascii="Times New Roman" w:eastAsia="Times New Roman" w:hAnsi="Times New Roman" w:cs="Times New Roman"/>
+          <w:color w:val="000000"/>
+          <w:sz w:val="28"/>
+          <w:szCs w:val="28"/>
+        </w:rPr>
+      </w:pPr>
+      <w:r>
+        <w:rPr>
+          <w:rFonts w:ascii="Times New Roman" w:eastAsia="Times New Roman" w:hAnsi="Times New Roman" w:cs="Times New Roman"/>
+          <w:color w:val="000000"/>
+          <w:sz w:val="28"/>
+          <w:szCs w:val="28"/>
+        </w:rPr>
+        <w:t xml:space="preserve">   - Подсчитывает количество непустых строк (без комментариев).</w:t>
+      </w:r>
+    </w:p>
+    <w:p>
+      <w:pPr>
+        <w:autoSpaceDE w:val="0"/>
+        <w:autoSpaceDN w:val="0"/>
+        <w:adjustRightInd w:val="0"/>
+        <w:spacing w:after="0" w:line="360" w:lineRule="auto"/>
+        <w:jc w:val="both"/>
+        <w:rPr>
+          <w:rFonts w:ascii="Times New Roman" w:eastAsia="Times New Roman" w:hAnsi="Times New Roman" w:cs="Times New Roman"/>
+          <w:color w:val="000000"/>
+          <w:sz w:val="28"/>
+          <w:szCs w:val="28"/>
+        </w:rPr>
+      </w:pPr>
+      <w:r>
+        <w:rPr>
+          <w:rFonts w:ascii="Times New Roman" w:eastAsia="Times New Roman" w:hAnsi="Times New Roman" w:cs="Times New Roman"/>
+          <w:color w:val="000000"/>
+          <w:sz w:val="28"/>
+          <w:szCs w:val="28"/>
+        </w:rPr>
+        <w:t xml:space="preserve">   - Подсчитывает количество ключевых слов в функции.</w:t>
+      </w:r>
+    </w:p>
+    <w:p>
+      <w:pPr>
+        <w:autoSpaceDE w:val="0"/>
+        <w:autoSpaceDN w:val="0"/>
+        <w:adjustRightInd w:val="0"/>
+        <w:spacing w:after="0" w:line="360" w:lineRule="auto"/>
+        <w:jc w:val="both"/>
+        <w:rPr>
+          <w:rFonts w:ascii="Times New Roman" w:eastAsia="Times New Roman" w:hAnsi="Times New Roman" w:cs="Times New Roman"/>
+          <w:color w:val="000000"/>
+          <w:sz w:val="28"/>
+          <w:szCs w:val="28"/>
+        </w:rPr>
+      </w:pPr>
+      <w:r>
+        <w:rPr>
+          <w:rFonts w:ascii="Times New Roman" w:eastAsia="Times New Roman" w:hAnsi="Times New Roman" w:cs="Times New Roman"/>
+          <w:color w:val="000000"/>
+          <w:sz w:val="28"/>
+          <w:szCs w:val="28"/>
+        </w:rPr>
+        <w:t xml:space="preserve">   - Добавляет статистику о функции в объект `</w:t>
+      </w:r>
+      <w:proofErr w:type="spellStart"/>
+      <w:r>
+        <w:rPr>
+          <w:rFonts w:ascii="Times New Roman" w:eastAsia="Times New Roman" w:hAnsi="Times New Roman" w:cs="Times New Roman"/>
+          <w:color w:val="000000"/>
+          <w:sz w:val="28"/>
+          <w:szCs w:val="28"/>
+        </w:rPr>
+        <w:t>FuncStat</w:t>
+      </w:r>
+      <w:proofErr w:type="spellEnd"/>
+      <w:r>
+        <w:rPr>
+          <w:rFonts w:ascii="Times New Roman" w:eastAsia="Times New Roman" w:hAnsi="Times New Roman" w:cs="Times New Roman"/>
+          <w:color w:val="000000"/>
+          <w:sz w:val="28"/>
+          <w:szCs w:val="28"/>
+        </w:rPr>
+        <w:t>`.</w:t>
+      </w:r>
+    </w:p>
+    <w:p>
+      <w:pPr>
+        <w:autoSpaceDE w:val="0"/>
+        <w:autoSpaceDN w:val="0"/>
+        <w:adjustRightInd w:val="0"/>
+        <w:spacing w:after="0" w:line="360" w:lineRule="auto"/>
+        <w:jc w:val="both"/>
+        <w:rPr>
+          <w:rFonts w:ascii="Times New Roman" w:eastAsia="Times New Roman" w:hAnsi="Times New Roman" w:cs="Times New Roman"/>
+          <w:b/>
+          <w:bCs/>
+          <w:color w:val="000000"/>
+          <w:sz w:val="28"/>
+          <w:szCs w:val="28"/>
+        </w:rPr>
+      </w:pPr>
+      <w:r>
+        <w:rPr>
+          <w:rFonts w:ascii="Times New Roman" w:eastAsia="Times New Roman" w:hAnsi="Times New Roman" w:cs="Times New Roman"/>
+          <w:b/>
+          <w:bCs/>
+          <w:color w:val="000000"/>
+          <w:sz w:val="28"/>
+          <w:szCs w:val="28"/>
+        </w:rPr>
+        <w:t xml:space="preserve">Используются </w:t>
+      </w:r>
+      <w:r>
+        <w:rPr>
+          <w:rFonts w:ascii="Times New Roman" w:eastAsia="Times New Roman" w:hAnsi="Times New Roman" w:cs="Times New Roman"/>
+          <w:b/>
+          <w:bCs/>
+          <w:color w:val="000000"/>
+          <w:sz w:val="28"/>
+          <w:szCs w:val="28"/>
+        </w:rPr>
+        <w:t>следующие регулярные выражения (</w:t>
+      </w:r>
+      <w:proofErr w:type="spellStart"/>
+      <w:r>
+        <w:rPr>
+          <w:rFonts w:ascii="Times New Roman" w:eastAsia="Times New Roman" w:hAnsi="Times New Roman" w:cs="Times New Roman"/>
+          <w:b/>
+          <w:bCs/>
+          <w:color w:val="000000"/>
+          <w:sz w:val="28"/>
+          <w:szCs w:val="28"/>
+        </w:rPr>
+        <w:t>Regex</w:t>
+      </w:r>
+      <w:proofErr w:type="spellEnd"/>
+      <w:r>
+        <w:rPr>
+          <w:rFonts w:ascii="Times New Roman" w:eastAsia="Times New Roman" w:hAnsi="Times New Roman" w:cs="Times New Roman"/>
+          <w:b/>
+          <w:bCs/>
+          <w:color w:val="000000"/>
+          <w:sz w:val="28"/>
+          <w:szCs w:val="28"/>
+        </w:rPr>
+        <w:t>):</w:t>
+      </w:r>
+    </w:p>
+    <w:p>
+      <w:pPr>
+        <w:autoSpaceDE w:val="0"/>
+        <w:autoSpaceDN w:val="0"/>
+        <w:adjustRightInd w:val="0"/>
+        <w:spacing w:after="0" w:line="360" w:lineRule="auto"/>
+        <w:jc w:val="both"/>
+        <w:rPr>
+          <w:rFonts w:ascii="Times New Roman" w:eastAsia="Times New Roman" w:hAnsi="Times New Roman" w:cs="Times New Roman"/>
+          <w:b/>
+          <w:bCs/>
+          <w:color w:val="000000"/>
+          <w:sz w:val="28"/>
+          <w:szCs w:val="28"/>
+        </w:rPr>
+      </w:pPr>
+    </w:p>
+    <w:p>
+      <w:pPr>
+        <w:autoSpaceDE w:val="0"/>
+        <w:autoSpaceDN w:val="0"/>
+        <w:adjustRightInd w:val="0"/>
+        <w:spacing w:after="0" w:line="360" w:lineRule="auto"/>
+        <w:jc w:val="both"/>
+        <w:rPr>
+          <w:rFonts w:ascii="Times New Roman" w:eastAsia="Times New Roman" w:hAnsi="Times New Roman" w:cs="Times New Roman"/>
+          <w:color w:val="000000"/>
+          <w:sz w:val="28"/>
+          <w:szCs w:val="28"/>
+        </w:rPr>
+      </w:pPr>
+      <w:r>
+        <w:rPr>
+          <w:rFonts w:ascii="Times New Roman" w:eastAsia="Times New Roman" w:hAnsi="Times New Roman" w:cs="Times New Roman"/>
+          <w:color w:val="000000"/>
+          <w:sz w:val="28"/>
+          <w:szCs w:val="28"/>
+        </w:rPr>
+        <w:t>1. `</w:t>
+      </w:r>
+      <w:proofErr w:type="spellStart"/>
+      <w:r>
+        <w:rPr>
+          <w:rFonts w:ascii="Times New Roman" w:eastAsia="Times New Roman" w:hAnsi="Times New Roman" w:cs="Times New Roman"/>
+          <w:color w:val="000000"/>
+          <w:sz w:val="28"/>
+          <w:szCs w:val="28"/>
+        </w:rPr>
+        <w:t>functionPattern</w:t>
+      </w:r>
+      <w:proofErr w:type="spellEnd"/>
+      <w:r>
+        <w:rPr>
+          <w:rFonts w:ascii="Times New Roman" w:eastAsia="Times New Roman" w:hAnsi="Times New Roman" w:cs="Times New Roman"/>
+          <w:color w:val="000000"/>
+          <w:sz w:val="28"/>
+          <w:szCs w:val="28"/>
+        </w:rPr>
+        <w:t>`: Паттерн для поиска функций. Он используется для извлечения информации о типе возвращаемого значения, имени функции и теле функции.</w:t>
+      </w:r>
+    </w:p>
+    <w:p>
+      <w:pPr>
+        <w:autoSpaceDE w:val="0"/>
+        <w:autoSpaceDN w:val="0"/>
+        <w:adjustRightInd w:val="0"/>
+        <w:spacing w:after="0" w:line="360" w:lineRule="auto"/>
+        <w:jc w:val="both"/>
+        <w:rPr>
+          <w:rFonts w:ascii="Times New Roman" w:eastAsia="Times New Roman" w:hAnsi="Times New Roman" w:cs="Times New Roman"/>
+          <w:color w:val="000000"/>
+          <w:sz w:val="28"/>
+          <w:szCs w:val="28"/>
+        </w:rPr>
+      </w:pPr>
+      <w:r>
+        <w:rPr>
+          <w:rFonts w:ascii="Times New Roman" w:eastAsia="Times New Roman" w:hAnsi="Times New Roman" w:cs="Times New Roman"/>
+          <w:color w:val="000000"/>
+          <w:sz w:val="28"/>
+          <w:szCs w:val="28"/>
+        </w:rPr>
+        <w:lastRenderedPageBreak/>
+        <w:t>2. `</w:t>
+      </w:r>
+      <w:proofErr w:type="spellStart"/>
+      <w:r>
+        <w:rPr>
+          <w:rFonts w:ascii="Times New Roman" w:eastAsia="Times New Roman" w:hAnsi="Times New Roman" w:cs="Times New Roman"/>
+          <w:color w:val="000000"/>
+          <w:sz w:val="28"/>
+          <w:szCs w:val="28"/>
+        </w:rPr>
+        <w:t>stringLiteralPattern</w:t>
+      </w:r>
+      <w:proofErr w:type="spellEnd"/>
+      <w:r>
+        <w:rPr>
+          <w:rFonts w:ascii="Times New Roman" w:eastAsia="Times New Roman" w:hAnsi="Times New Roman" w:cs="Times New Roman"/>
+          <w:color w:val="000000"/>
+          <w:sz w:val="28"/>
+          <w:szCs w:val="28"/>
+        </w:rPr>
+        <w:t>`: Паттерн для поиска строк в функции. Он используется для удаления строк из функций.</w:t>
+      </w:r>
+    </w:p>
+    <w:p>
+      <w:pPr>
+        <w:autoSpaceDE w:val="0"/>
+        <w:autoSpaceDN w:val="0"/>
+        <w:adjustRightInd w:val="0"/>
+        <w:spacing w:after="0" w:line="360" w:lineRule="auto"/>
+        <w:jc w:val="both"/>
+        <w:rPr>
+          <w:rFonts w:ascii="Times New Roman" w:eastAsia="Times New Roman" w:hAnsi="Times New Roman" w:cs="Times New Roman"/>
+          <w:color w:val="000000"/>
+          <w:sz w:val="28"/>
+          <w:szCs w:val="28"/>
+        </w:rPr>
+      </w:pPr>
+      <w:r>
+        <w:rPr>
+          <w:rFonts w:ascii="Times New Roman" w:eastAsia="Times New Roman" w:hAnsi="Times New Roman" w:cs="Times New Roman"/>
+          <w:color w:val="000000"/>
+          <w:sz w:val="28"/>
+          <w:szCs w:val="28"/>
+        </w:rPr>
+        <w:t>3. `</w:t>
+      </w:r>
+      <w:proofErr w:type="spellStart"/>
+      <w:r>
+        <w:rPr>
+          <w:rFonts w:ascii="Times New Roman" w:eastAsia="Times New Roman" w:hAnsi="Times New Roman" w:cs="Times New Roman"/>
+          <w:color w:val="000000"/>
+          <w:sz w:val="28"/>
+          <w:szCs w:val="28"/>
+        </w:rPr>
+        <w:t>keywordPattern</w:t>
+      </w:r>
+      <w:proofErr w:type="spellEnd"/>
+      <w:r>
+        <w:rPr>
+          <w:rFonts w:ascii="Times New Roman" w:eastAsia="Times New Roman" w:hAnsi="Times New Roman" w:cs="Times New Roman"/>
+          <w:color w:val="000000"/>
+          <w:sz w:val="28"/>
+          <w:szCs w:val="28"/>
+        </w:rPr>
+        <w:t>`: Паттерн для поиска ключевых слов. Он используется для подсчета количества ключевых слов в функции.</w:t>
+      </w:r>
+    </w:p>
+    <w:p>
+      <w:pPr>
+        <w:autoSpaceDE w:val="0"/>
+        <w:autoSpaceDN w:val="0"/>
+        <w:adjustRightInd w:val="0"/>
+        <w:spacing w:after="0" w:line="360" w:lineRule="auto"/>
+        <w:jc w:val="both"/>
+        <w:rPr>
+          <w:rFonts w:ascii="Times New Roman" w:eastAsia="Times New Roman" w:hAnsi="Times New Roman" w:cs="Times New Roman"/>
+          <w:color w:val="000000"/>
+          <w:sz w:val="28"/>
+          <w:szCs w:val="28"/>
+          <w:lang w:val="en-US"/>
+        </w:rPr>
+      </w:pPr>
+      <w:r>
+        <w:rPr>
+          <w:rFonts w:ascii="Times New Roman" w:eastAsia="Times New Roman" w:hAnsi="Times New Roman" w:cs="Times New Roman"/>
+          <w:color w:val="000000"/>
+          <w:sz w:val="28"/>
+          <w:szCs w:val="28"/>
+        </w:rPr>
+        <w:drawing>
+          <wp:inline distT="0" distB="0" distL="0" distR="0" wp14:anchorId="223804F0" wp14:editId="5A221EA9">
+            <wp:extent cx="5886753" cy="1384371"/>
+            <wp:effectExtent l="0" t="0" r="0" b="6350"/>
+            <wp:docPr id="29449025" name="Рисунок 1" descr="Изображение выглядит как текст, снимок экрана, Шрифт&#10;&#10;Автоматически созданное описание"/>
+            <wp:cNvGraphicFramePr>
+              <a:graphicFrameLocks xmlns:a="http://schemas.openxmlformats.org/drawingml/2006/main" noChangeAspect="1"/>
+            </wp:cNvGraphicFramePr>
+            <a:graphic xmlns:a="http://schemas.openxmlformats.org/drawingml/2006/main">
+              <a:graphicData uri="http://schemas.openxmlformats.org/drawingml/2006/picture">
+                <pic:pic xmlns:pic="http://schemas.openxmlformats.org/drawingml/2006/picture">
+                  <pic:nvPicPr>
+                    <pic:cNvPr id="29449025" name="Рисунок 1" descr="Изображение выглядит как текст, снимок экрана, Шрифт&#10;&#10;Автоматически созданное описание"/>
+                    <pic:cNvPicPr/>
+                  </pic:nvPicPr>
+                  <pic:blipFill>
+                    <a:blip r:embed="rId9"/>
+                    <a:stretch>
+                      <a:fillRect/>
+                    </a:stretch>
+                  </pic:blipFill>
+                  <pic:spPr>
+                    <a:xfrm>
+                      <a:off x="0" y="0"/>
+                      <a:ext cx="5886753" cy="1384371"/>
+                    </a:xfrm>
+                    <a:prstGeom prst="rect">
+                      <a:avLst/>
+                    </a:prstGeom>
+                  </pic:spPr>
+                </pic:pic>
+              </a:graphicData>
+            </a:graphic>
+          </wp:inline>
+        </w:drawing>
+      </w:r>
+    </w:p>
+    <w:p>
+      <w:pPr>
+        <w:autoSpaceDE w:val="0"/>
+        <w:autoSpaceDN w:val="0"/>
+        <w:adjustRightInd w:val="0"/>
+        <w:spacing w:after="0" w:line="360" w:lineRule="auto"/>
+        <w:jc w:val="both"/>
+        <w:rPr>
+          <w:rFonts w:ascii="Times New Roman" w:eastAsia="Times New Roman" w:hAnsi="Times New Roman" w:cs="Times New Roman"/>
+          <w:color w:val="000000"/>
+          <w:sz w:val="28"/>
+          <w:szCs w:val="28"/>
+        </w:rPr>
+      </w:pPr>
+      <w:r>
+        <w:rPr>
+          <w:rFonts w:ascii="Times New Roman" w:eastAsia="Times New Roman" w:hAnsi="Times New Roman" w:cs="Times New Roman"/>
+          <w:color w:val="000000"/>
+          <w:sz w:val="28"/>
+          <w:szCs w:val="28"/>
+        </w:rPr>
+        <w:t>Для удаления комментариев и строк из функций, функция `</w:t>
+      </w:r>
+      <w:proofErr w:type="spellStart"/>
+      <w:r>
+        <w:rPr>
+          <w:rFonts w:ascii="Times New Roman" w:eastAsia="Times New Roman" w:hAnsi="Times New Roman" w:cs="Times New Roman"/>
+          <w:color w:val="000000"/>
+          <w:sz w:val="28"/>
+          <w:szCs w:val="28"/>
+        </w:rPr>
+        <w:t>Regex.Replace</w:t>
+      </w:r>
+      <w:proofErr w:type="spellEnd"/>
+      <w:r>
+        <w:rPr>
+          <w:rFonts w:ascii="Times New Roman" w:eastAsia="Times New Roman" w:hAnsi="Times New Roman" w:cs="Times New Roman"/>
+          <w:color w:val="000000"/>
+          <w:sz w:val="28"/>
+          <w:szCs w:val="28"/>
+        </w:rPr>
+        <w:t>` применяется с соответствующими регулярными выражениями.</w:t>
+      </w:r>
+    </w:p>
+    <w:p>
+      <w:pPr>
+        <w:autoSpaceDE w:val="0"/>
+        <w:autoSpaceDN w:val="0"/>
+        <w:adjustRightInd w:val="0"/>
+        <w:spacing w:after="0" w:line="360" w:lineRule="auto"/>
+        <w:jc w:val="both"/>
+        <w:rPr>
+          <w:rFonts w:ascii="Times New Roman" w:eastAsia="Times New Roman" w:hAnsi="Times New Roman" w:cs="Times New Roman"/>
+          <w:color w:val="000000"/>
+          <w:sz w:val="28"/>
+          <w:szCs w:val="28"/>
+        </w:rPr>
+      </w:pPr>
+    </w:p>
+    <w:p>
+      <w:pPr>
+        <w:autoSpaceDE w:val="0"/>
+        <w:autoSpaceDN w:val="0"/>
+        <w:adjustRightInd w:val="0"/>
+        <w:spacing w:after="0" w:line="360" w:lineRule="auto"/>
+        <w:jc w:val="both"/>
+        <w:rPr>
+          <w:rFonts w:ascii="Times New Roman" w:eastAsia="Times New Roman" w:hAnsi="Times New Roman" w:cs="Times New Roman"/>
+          <w:color w:val="000000"/>
+          <w:sz w:val="28"/>
+          <w:szCs w:val="28"/>
+        </w:rPr>
+      </w:pPr>
+      <w:r>
+        <w:rPr>
+          <w:rFonts w:ascii="Times New Roman" w:eastAsia="Times New Roman" w:hAnsi="Times New Roman" w:cs="Times New Roman"/>
+          <w:b/>
+          <w:bCs/>
+          <w:color w:val="000000"/>
+          <w:sz w:val="28"/>
+          <w:szCs w:val="28"/>
+        </w:rPr>
+        <w:t xml:space="preserve">Разработка класса </w:t>
+      </w:r>
+      <w:proofErr w:type="spellStart"/>
+      <w:r>
+        <w:rPr>
+          <w:rFonts w:ascii="Times New Roman" w:eastAsia="Times New Roman" w:hAnsi="Times New Roman" w:cs="Times New Roman"/>
+          <w:b/>
+          <w:bCs/>
+          <w:color w:val="000000"/>
+          <w:sz w:val="28"/>
+          <w:szCs w:val="28"/>
+          <w:lang w:val="en-US"/>
+        </w:rPr>
+        <w:t>MyToolWindowControl</w:t>
+      </w:r>
+      <w:proofErr w:type="spellEnd"/>
+      <w:r>
+        <w:rPr>
+          <w:rFonts w:ascii="Times New Roman" w:eastAsia="Times New Roman" w:hAnsi="Times New Roman" w:cs="Times New Roman"/>
+          <w:color w:val="000000"/>
+          <w:sz w:val="28"/>
+          <w:szCs w:val="28"/>
+        </w:rPr>
+        <w:t xml:space="preserve"> основывалась на модели </w:t>
+      </w:r>
+      <w:r>
+        <w:rPr>
+          <w:rFonts w:ascii="Times New Roman" w:eastAsia="Times New Roman" w:hAnsi="Times New Roman" w:cs="Times New Roman"/>
+          <w:color w:val="000000"/>
+          <w:sz w:val="28"/>
+          <w:szCs w:val="28"/>
+          <w:lang w:val="en-US"/>
+        </w:rPr>
+        <w:t>MVC</w:t>
+      </w:r>
+      <w:r>
+        <w:rPr>
+          <w:rFonts w:ascii="Times New Roman" w:eastAsia="Times New Roman" w:hAnsi="Times New Roman" w:cs="Times New Roman"/>
+          <w:color w:val="000000"/>
+          <w:sz w:val="28"/>
+          <w:szCs w:val="28"/>
+        </w:rPr>
+        <w:t>,</w:t>
+      </w:r>
+      <w:r>
+        <w:rPr>
+          <w:rFonts w:ascii="Times New Roman" w:eastAsia="Times New Roman" w:hAnsi="Times New Roman" w:cs="Times New Roman"/>
+          <w:color w:val="000000"/>
+          <w:sz w:val="28"/>
+          <w:szCs w:val="28"/>
+        </w:rPr>
+        <w:t xml:space="preserve"> моделью в этом случае выступает</w:t>
+      </w:r>
+      <w:r>
+        <w:rPr>
+          <w:rFonts w:ascii="Times New Roman" w:eastAsia="Times New Roman" w:hAnsi="Times New Roman" w:cs="Times New Roman"/>
+          <w:color w:val="000000"/>
+          <w:sz w:val="28"/>
+          <w:szCs w:val="28"/>
+        </w:rPr>
+        <w:t xml:space="preserve"> </w:t>
+      </w:r>
+      <w:r>
+        <w:rPr>
+          <w:rFonts w:ascii="Times New Roman" w:eastAsia="Times New Roman" w:hAnsi="Times New Roman" w:cs="Times New Roman"/>
+          <w:color w:val="000000"/>
+          <w:sz w:val="28"/>
+          <w:szCs w:val="28"/>
+        </w:rPr>
+        <w:t xml:space="preserve">класс </w:t>
+      </w:r>
+      <w:proofErr w:type="spellStart"/>
+      <w:r>
+        <w:rPr>
+          <w:rFonts w:ascii="Times New Roman" w:eastAsia="Times New Roman" w:hAnsi="Times New Roman" w:cs="Times New Roman"/>
+          <w:color w:val="000000"/>
+          <w:sz w:val="28"/>
+          <w:szCs w:val="28"/>
+          <w:lang w:val="en-US"/>
+        </w:rPr>
+        <w:t>FunctionStatistics</w:t>
+      </w:r>
+      <w:proofErr w:type="spellEnd"/>
+      <w:r>
+        <w:rPr>
+          <w:rFonts w:ascii="Times New Roman" w:eastAsia="Times New Roman" w:hAnsi="Times New Roman" w:cs="Times New Roman"/>
+          <w:color w:val="000000"/>
+          <w:sz w:val="28"/>
+          <w:szCs w:val="28"/>
+        </w:rPr>
+        <w:t>,</w:t>
+      </w:r>
+      <w:r>
+        <w:rPr>
+          <w:rFonts w:ascii="Times New Roman" w:eastAsia="Times New Roman" w:hAnsi="Times New Roman" w:cs="Times New Roman"/>
+          <w:color w:val="000000"/>
+          <w:sz w:val="28"/>
+          <w:szCs w:val="28"/>
+        </w:rPr>
+        <w:t xml:space="preserve"> </w:t>
+      </w:r>
+      <w:r>
+        <w:rPr>
+          <w:rFonts w:ascii="Times New Roman" w:eastAsia="Times New Roman" w:hAnsi="Times New Roman" w:cs="Times New Roman"/>
+          <w:color w:val="000000"/>
+          <w:sz w:val="28"/>
+          <w:szCs w:val="28"/>
+          <w:lang w:val="en-US"/>
+        </w:rPr>
+        <w:t>Control</w:t>
+      </w:r>
+      <w:r>
+        <w:rPr>
+          <w:rFonts w:ascii="Times New Roman" w:eastAsia="Times New Roman" w:hAnsi="Times New Roman" w:cs="Times New Roman"/>
+          <w:color w:val="000000"/>
+          <w:sz w:val="28"/>
+          <w:szCs w:val="28"/>
+        </w:rPr>
+        <w:t xml:space="preserve"> и</w:t>
+      </w:r>
+      <w:r>
+        <w:rPr>
+          <w:rFonts w:ascii="Times New Roman" w:eastAsia="Times New Roman" w:hAnsi="Times New Roman" w:cs="Times New Roman"/>
+          <w:color w:val="000000"/>
+          <w:sz w:val="28"/>
+          <w:szCs w:val="28"/>
+        </w:rPr>
+        <w:t xml:space="preserve"> </w:t>
+      </w:r>
+      <w:r>
+        <w:rPr>
+          <w:rFonts w:ascii="Times New Roman" w:eastAsia="Times New Roman" w:hAnsi="Times New Roman" w:cs="Times New Roman"/>
+          <w:color w:val="000000"/>
+          <w:sz w:val="28"/>
+          <w:szCs w:val="28"/>
+          <w:lang w:val="en-US"/>
+        </w:rPr>
+        <w:t>View</w:t>
+      </w:r>
+      <w:r>
+        <w:rPr>
+          <w:rFonts w:ascii="Times New Roman" w:eastAsia="Times New Roman" w:hAnsi="Times New Roman" w:cs="Times New Roman"/>
+          <w:color w:val="000000"/>
+          <w:sz w:val="28"/>
+          <w:szCs w:val="28"/>
+        </w:rPr>
+        <w:t xml:space="preserve"> между собой делят</w:t>
+      </w:r>
+      <w:r>
+        <w:rPr>
+          <w:rFonts w:ascii="Times New Roman" w:eastAsia="Times New Roman" w:hAnsi="Times New Roman" w:cs="Times New Roman"/>
+          <w:color w:val="000000"/>
+          <w:sz w:val="28"/>
+          <w:szCs w:val="28"/>
+        </w:rPr>
+        <w:t xml:space="preserve"> .</w:t>
+      </w:r>
+      <w:proofErr w:type="spellStart"/>
+      <w:r>
+        <w:rPr>
+          <w:rFonts w:ascii="Times New Roman" w:eastAsia="Times New Roman" w:hAnsi="Times New Roman" w:cs="Times New Roman"/>
+          <w:color w:val="000000"/>
+          <w:sz w:val="28"/>
+          <w:szCs w:val="28"/>
+          <w:lang w:val="en-US"/>
+        </w:rPr>
+        <w:t>xaml</w:t>
+      </w:r>
+      <w:proofErr w:type="spellEnd"/>
+      <w:r>
+        <w:rPr>
+          <w:rFonts w:ascii="Times New Roman" w:eastAsia="Times New Roman" w:hAnsi="Times New Roman" w:cs="Times New Roman"/>
+          <w:color w:val="000000"/>
+          <w:sz w:val="28"/>
+          <w:szCs w:val="28"/>
+        </w:rPr>
+        <w:t xml:space="preserve"> разметка и описываемый класс</w:t>
+      </w:r>
+      <w:r>
+        <w:rPr>
+          <w:rFonts w:ascii="Times New Roman" w:eastAsia="Times New Roman" w:hAnsi="Times New Roman" w:cs="Times New Roman"/>
+          <w:color w:val="000000"/>
+          <w:sz w:val="28"/>
+          <w:szCs w:val="28"/>
+        </w:rPr>
+        <w:t xml:space="preserve"> </w:t>
+      </w:r>
+      <w:r>
+        <w:rPr>
+          <w:rFonts w:ascii="Times New Roman" w:eastAsia="Times New Roman" w:hAnsi="Times New Roman" w:cs="Times New Roman"/>
+          <w:color w:val="000000"/>
+          <w:sz w:val="28"/>
+          <w:szCs w:val="28"/>
+          <w:lang w:val="en-US"/>
+        </w:rPr>
+        <w:t>MTWC</w:t>
+      </w:r>
+      <w:r>
+        <w:rPr>
+          <w:rFonts w:ascii="Times New Roman" w:eastAsia="Times New Roman" w:hAnsi="Times New Roman" w:cs="Times New Roman"/>
+          <w:color w:val="000000"/>
+          <w:sz w:val="28"/>
+          <w:szCs w:val="28"/>
+        </w:rPr>
+        <w:t xml:space="preserve"> </w:t>
+      </w:r>
+      <w:r>
+        <w:rPr>
+          <w:rFonts w:ascii="Times New Roman" w:eastAsia="Times New Roman" w:hAnsi="Times New Roman" w:cs="Times New Roman"/>
+          <w:color w:val="000000"/>
+          <w:sz w:val="28"/>
+          <w:szCs w:val="28"/>
+        </w:rPr>
+        <w:t>(</w:t>
+      </w:r>
+      <w:r>
+        <w:rPr>
+          <w:rFonts w:ascii="Times New Roman" w:eastAsia="Times New Roman" w:hAnsi="Times New Roman" w:cs="Times New Roman"/>
+          <w:color w:val="000000"/>
+          <w:sz w:val="28"/>
+          <w:szCs w:val="28"/>
+        </w:rPr>
+        <w:t>говоря о</w:t>
+      </w:r>
+      <w:r>
+        <w:rPr>
+          <w:rFonts w:ascii="Times New Roman" w:eastAsia="Times New Roman" w:hAnsi="Times New Roman" w:cs="Times New Roman"/>
+          <w:color w:val="000000"/>
+          <w:sz w:val="28"/>
+          <w:szCs w:val="28"/>
+        </w:rPr>
+        <w:t xml:space="preserve"> </w:t>
+      </w:r>
+      <w:r>
+        <w:rPr>
+          <w:rFonts w:ascii="Times New Roman" w:eastAsia="Times New Roman" w:hAnsi="Times New Roman" w:cs="Times New Roman"/>
+          <w:color w:val="000000"/>
+          <w:sz w:val="28"/>
+          <w:szCs w:val="28"/>
+          <w:lang w:val="en-US"/>
+        </w:rPr>
+        <w:t>View</w:t>
+      </w:r>
+      <w:r>
+        <w:rPr>
+          <w:rFonts w:ascii="Times New Roman" w:eastAsia="Times New Roman" w:hAnsi="Times New Roman" w:cs="Times New Roman"/>
+          <w:color w:val="000000"/>
+          <w:sz w:val="28"/>
+          <w:szCs w:val="28"/>
+        </w:rPr>
+        <w:t>, стоит сказать, что логику поведения программы реализует</w:t>
+      </w:r>
+      <w:r>
+        <w:rPr>
+          <w:rFonts w:ascii="Times New Roman" w:eastAsia="Times New Roman" w:hAnsi="Times New Roman" w:cs="Times New Roman"/>
+          <w:color w:val="000000"/>
+          <w:sz w:val="28"/>
+          <w:szCs w:val="28"/>
+        </w:rPr>
+        <w:t xml:space="preserve"> </w:t>
+      </w:r>
+      <w:r>
+        <w:rPr>
+          <w:rFonts w:ascii="Times New Roman" w:eastAsia="Times New Roman" w:hAnsi="Times New Roman" w:cs="Times New Roman"/>
+          <w:color w:val="000000"/>
+          <w:sz w:val="28"/>
+          <w:szCs w:val="28"/>
+        </w:rPr>
+        <w:t xml:space="preserve"> класс </w:t>
+      </w:r>
+      <w:r>
+        <w:rPr>
+          <w:rFonts w:ascii="Times New Roman" w:eastAsia="Times New Roman" w:hAnsi="Times New Roman" w:cs="Times New Roman"/>
+          <w:color w:val="000000"/>
+          <w:sz w:val="28"/>
+          <w:szCs w:val="28"/>
+          <w:lang w:val="en-US"/>
+        </w:rPr>
+        <w:t>Parser</w:t>
+      </w:r>
+      <w:r>
+        <w:rPr>
+          <w:rFonts w:ascii="Times New Roman" w:eastAsia="Times New Roman" w:hAnsi="Times New Roman" w:cs="Times New Roman"/>
+          <w:color w:val="000000"/>
+          <w:sz w:val="28"/>
+          <w:szCs w:val="28"/>
+        </w:rPr>
+        <w:t>)</w:t>
+      </w:r>
+      <w:r>
+        <w:rPr>
+          <w:rFonts w:ascii="Times New Roman" w:eastAsia="Times New Roman" w:hAnsi="Times New Roman" w:cs="Times New Roman"/>
+          <w:color w:val="000000"/>
+          <w:sz w:val="28"/>
+          <w:szCs w:val="28"/>
+        </w:rPr>
+        <w:t>:</w:t>
+      </w:r>
+    </w:p>
+    <w:p>
+      <w:pPr>
+        <w:autoSpaceDE w:val="0"/>
+        <w:autoSpaceDN w:val="0"/>
+        <w:adjustRightInd w:val="0"/>
+        <w:spacing w:after="0" w:line="360" w:lineRule="auto"/>
+        <w:jc w:val="both"/>
+        <w:rPr>
+          <w:rFonts w:ascii="Times New Roman" w:eastAsia="Times New Roman" w:hAnsi="Times New Roman" w:cs="Times New Roman"/>
+          <w:color w:val="000000"/>
+          <w:sz w:val="28"/>
+          <w:szCs w:val="28"/>
+        </w:rPr>
+      </w:pPr>
+      <w:r>
+        <w:rPr>
+          <w:rFonts w:ascii="Times New Roman" w:eastAsia="Times New Roman" w:hAnsi="Times New Roman" w:cs="Times New Roman"/>
+          <w:noProof/>
           <w:color w:val="000000"/>
           <w:sz w:val="28"/>
           <w:szCs w:val="28"/>
@@ -3996,7 +4462,7 @@
                     <pic:cNvPicPr/>
                   </pic:nvPicPr>
                   <pic:blipFill>
-                    <a:blip r:embed="rId9"/>
+                    <a:blip r:embed="rId10"/>
                     <a:stretch>
                       <a:fillRect/>
                     </a:stretch>
@@ -4116,25 +4582,7 @@
           <w:sz w:val="28"/>
           <w:szCs w:val="28"/>
         </w:rPr>
-        <w:t>), который используется в качестве контента для инструментального окна. Оно содержит элементы управления и логику, связанную с обработкой событий и взаимодействием с пользователем.</w:t>
-      </w:r>
-      <w:r>
-        <w:rPr>
-          <w:rFonts w:ascii="Times New Roman" w:eastAsia="Times New Roman" w:hAnsi="Times New Roman" w:cs="Times New Roman"/>
-          <w:color w:val="000000"/>
-          <w:sz w:val="28"/>
-          <w:szCs w:val="28"/>
-        </w:rPr>
-        <w:t xml:space="preserve"> </w:t>
-      </w:r>
-      <w:r>
-        <w:rPr>
-          <w:rFonts w:ascii="Times New Roman" w:eastAsia="Times New Roman" w:hAnsi="Times New Roman" w:cs="Times New Roman"/>
-          <w:color w:val="000000"/>
-          <w:sz w:val="28"/>
-          <w:szCs w:val="28"/>
-        </w:rPr>
-        <w:t xml:space="preserve">В конструкторе </w:t>
+        <w:t xml:space="preserve">), который используется в качестве контента для инструментального окна. Оно содержит элементы управления и логику, связанную с обработкой событий и взаимодействием с пользователем. В конструкторе </w:t>
       </w:r>
       <w:proofErr w:type="spellStart"/>
       <w:r>
@@ -4194,25 +4642,7 @@
           <w:sz w:val="28"/>
           <w:szCs w:val="28"/>
         </w:rPr>
-        <w:t>. Это позволяет обрабатывать событие нажатия клавиш на клавиатуре.</w:t>
-      </w:r>
-      <w:r>
-        <w:rPr>
-          <w:rFonts w:ascii="Times New Roman" w:eastAsia="Times New Roman" w:hAnsi="Times New Roman" w:cs="Times New Roman"/>
-          <w:color w:val="000000"/>
-          <w:sz w:val="28"/>
-          <w:szCs w:val="28"/>
-        </w:rPr>
-        <w:t xml:space="preserve"> </w:t>
-      </w:r>
-      <w:r>
-        <w:rPr>
-          <w:rFonts w:ascii="Times New Roman" w:eastAsia="Times New Roman" w:hAnsi="Times New Roman" w:cs="Times New Roman"/>
-          <w:color w:val="000000"/>
-          <w:sz w:val="28"/>
-          <w:szCs w:val="28"/>
-        </w:rPr>
-        <w:t xml:space="preserve">Метод </w:t>
+        <w:t xml:space="preserve">. Это позволяет обрабатывать событие нажатия клавиш на клавиатуре. Метод </w:t>
       </w:r>
       <w:proofErr w:type="spellStart"/>
       <w:r>
@@ -4232,7 +4662,17 @@
           <w:sz w:val="28"/>
           <w:szCs w:val="28"/>
         </w:rPr>
-        <w:t xml:space="preserve"> используется для очистки данных перед обновлением статистики. Он очищает список </w:t>
+        <w:t xml:space="preserve"> используется для очистки данных </w:t>
+      </w:r>
+      <w:r>
+        <w:rPr>
+          <w:rFonts w:ascii="Times New Roman" w:eastAsia="Times New Roman" w:hAnsi="Times New Roman" w:cs="Times New Roman"/>
+          <w:color w:val="000000"/>
+          <w:sz w:val="28"/>
+          <w:szCs w:val="28"/>
+        </w:rPr>
+        <w:lastRenderedPageBreak/>
+        <w:t xml:space="preserve">перед обновлением статистики. Он очищает список </w:t>
       </w:r>
       <w:proofErr w:type="spellStart"/>
       <w:r>
@@ -4312,25 +4752,7 @@
           <w:sz w:val="28"/>
           <w:szCs w:val="28"/>
         </w:rPr>
-        <w:t>.</w:t>
-      </w:r>
-      <w:r>
-        <w:rPr>
-          <w:rFonts w:ascii="Times New Roman" w:eastAsia="Times New Roman" w:hAnsi="Times New Roman" w:cs="Times New Roman"/>
-          <w:color w:val="000000"/>
-          <w:sz w:val="28"/>
-          <w:szCs w:val="28"/>
-        </w:rPr>
-        <w:t xml:space="preserve"> </w:t>
-      </w:r>
-      <w:r>
-        <w:rPr>
-          <w:rFonts w:ascii="Times New Roman" w:eastAsia="Times New Roman" w:hAnsi="Times New Roman" w:cs="Times New Roman"/>
-          <w:color w:val="000000"/>
-          <w:sz w:val="28"/>
-          <w:szCs w:val="28"/>
-        </w:rPr>
-        <w:t xml:space="preserve">Метод </w:t>
+        <w:t xml:space="preserve">. Метод </w:t>
       </w:r>
       <w:proofErr w:type="spellStart"/>
       <w:r>
@@ -4450,25 +4872,7 @@
           <w:sz w:val="28"/>
           <w:szCs w:val="28"/>
         </w:rPr>
-        <w:t>.</w:t>
-      </w:r>
-      <w:r>
-        <w:rPr>
-          <w:rFonts w:ascii="Times New Roman" w:eastAsia="Times New Roman" w:hAnsi="Times New Roman" w:cs="Times New Roman"/>
-          <w:color w:val="000000"/>
-          <w:sz w:val="28"/>
-          <w:szCs w:val="28"/>
-        </w:rPr>
-        <w:t xml:space="preserve"> </w:t>
-      </w:r>
-      <w:r>
-        <w:rPr>
-          <w:rFonts w:ascii="Times New Roman" w:eastAsia="Times New Roman" w:hAnsi="Times New Roman" w:cs="Times New Roman"/>
-          <w:color w:val="000000"/>
-          <w:sz w:val="28"/>
-          <w:szCs w:val="28"/>
-        </w:rPr>
-        <w:t xml:space="preserve">Метод </w:t>
+        <w:t xml:space="preserve">. Метод </w:t>
       </w:r>
       <w:proofErr w:type="spellStart"/>
       <w:r>
@@ -4578,7 +4982,6 @@
           <w:sz w:val="28"/>
           <w:szCs w:val="28"/>
         </w:rPr>
-        <w:lastRenderedPageBreak/>
         <w:t>FuncStat</w:t>
       </w:r>
       <w:proofErr w:type="spellEnd"/>
@@ -4609,25 +5012,7 @@
           <w:sz w:val="28"/>
           <w:szCs w:val="28"/>
         </w:rPr>
-        <w:t xml:space="preserve"> для добавления каждой строки.</w:t>
-      </w:r>
-      <w:r>
-        <w:rPr>
-          <w:rFonts w:ascii="Times New Roman" w:eastAsia="Times New Roman" w:hAnsi="Times New Roman" w:cs="Times New Roman"/>
-          <w:color w:val="000000"/>
-          <w:sz w:val="28"/>
-          <w:szCs w:val="28"/>
-        </w:rPr>
-        <w:t xml:space="preserve"> </w:t>
-      </w:r>
-      <w:r>
-        <w:rPr>
-          <w:rFonts w:ascii="Times New Roman" w:eastAsia="Times New Roman" w:hAnsi="Times New Roman" w:cs="Times New Roman"/>
-          <w:color w:val="000000"/>
-          <w:sz w:val="28"/>
-          <w:szCs w:val="28"/>
-        </w:rPr>
-        <w:t xml:space="preserve">Обработчик события </w:t>
+        <w:t xml:space="preserve"> для добавления каждой строки. Обработчик события </w:t>
       </w:r>
       <w:proofErr w:type="spellStart"/>
       <w:r>
@@ -4807,25 +5192,7 @@
           <w:sz w:val="28"/>
           <w:szCs w:val="28"/>
         </w:rPr>
-        <w:t>.</w:t>
-      </w:r>
-      <w:r>
-        <w:rPr>
-          <w:rFonts w:ascii="Times New Roman" w:eastAsia="Times New Roman" w:hAnsi="Times New Roman" w:cs="Times New Roman"/>
-          <w:color w:val="000000"/>
-          <w:sz w:val="28"/>
-          <w:szCs w:val="28"/>
-        </w:rPr>
-        <w:t xml:space="preserve"> </w:t>
-      </w:r>
-      <w:r>
-        <w:rPr>
-          <w:rFonts w:ascii="Times New Roman" w:eastAsia="Times New Roman" w:hAnsi="Times New Roman" w:cs="Times New Roman"/>
-          <w:color w:val="000000"/>
-          <w:sz w:val="28"/>
-          <w:szCs w:val="28"/>
-        </w:rPr>
-        <w:t xml:space="preserve">Обработчик события </w:t>
+        <w:t xml:space="preserve">. Обработчик события </w:t>
       </w:r>
       <w:proofErr w:type="spellStart"/>
       <w:r>
@@ -4865,25 +5232,7 @@
           <w:sz w:val="28"/>
           <w:szCs w:val="28"/>
         </w:rPr>
-        <w:t xml:space="preserve"> для обновления статистики.</w:t>
-      </w:r>
-      <w:r>
-        <w:rPr>
-          <w:rFonts w:ascii="Times New Roman" w:eastAsia="Times New Roman" w:hAnsi="Times New Roman" w:cs="Times New Roman"/>
-          <w:color w:val="000000"/>
-          <w:sz w:val="28"/>
-          <w:szCs w:val="28"/>
-        </w:rPr>
-        <w:t xml:space="preserve"> </w:t>
-      </w:r>
-      <w:r>
-        <w:rPr>
-          <w:rFonts w:ascii="Times New Roman" w:eastAsia="Times New Roman" w:hAnsi="Times New Roman" w:cs="Times New Roman"/>
-          <w:color w:val="000000"/>
-          <w:sz w:val="28"/>
-          <w:szCs w:val="28"/>
-        </w:rPr>
-        <w:t xml:space="preserve">Обработчик события </w:t>
+        <w:t xml:space="preserve"> для обновления статистики. Обработчик события </w:t>
       </w:r>
       <w:proofErr w:type="spellStart"/>
       <w:r>
@@ -5395,6 +5744,7 @@
       <w:r>
         <w:rPr>
           <w:rFonts w:ascii="Times New Roman" w:eastAsia="Times New Roman" w:hAnsi="Times New Roman" w:cs="Times New Roman"/>
+          <w:noProof/>
           <w:color w:val="000000"/>
           <w:sz w:val="28"/>
           <w:szCs w:val="28"/>
@@ -5415,7 +5765,7 @@
                     <pic:cNvPicPr/>
                   </pic:nvPicPr>
                   <pic:blipFill>
-                    <a:blip r:embed="rId10"/>
+                    <a:blip r:embed="rId11"/>
                     <a:stretch>
                       <a:fillRect/>
                     </a:stretch>
@@ -5539,25 +5889,7 @@
           <w:sz w:val="28"/>
           <w:szCs w:val="28"/>
         </w:rPr>
-        <w:t xml:space="preserve">". Она используется для обновления статистики. </w:t>
-      </w:r>
-      <w:r>
-        <w:rPr>
-          <w:rFonts w:ascii="Times New Roman" w:eastAsia="Times New Roman" w:hAnsi="Times New Roman" w:cs="Times New Roman"/>
-          <w:color w:val="000000"/>
-          <w:sz w:val="28"/>
-          <w:szCs w:val="28"/>
-        </w:rPr>
-        <w:t>При наведении курсора мыши на кнопку</w:t>
-      </w:r>
-      <w:r>
-        <w:rPr>
-          <w:rFonts w:ascii="Times New Roman" w:eastAsia="Times New Roman" w:hAnsi="Times New Roman" w:cs="Times New Roman"/>
-          <w:color w:val="000000"/>
-          <w:sz w:val="28"/>
-          <w:szCs w:val="28"/>
-        </w:rPr>
-        <w:t xml:space="preserve"> ее фон меняется на серый цвет.</w:t>
+        <w:t>". Она используется для обновления статистики. При наведении курсора мыши на кнопку ее фон меняется на серый цвет.</w:t>
       </w:r>
     </w:p>
     <w:p>
@@ -5620,25 +5952,7 @@
           <w:sz w:val="28"/>
           <w:szCs w:val="28"/>
         </w:rPr>
-        <w:t xml:space="preserve">". Она используется для отображения информации о приложении. </w:t>
-      </w:r>
-      <w:r>
-        <w:rPr>
-          <w:rFonts w:ascii="Times New Roman" w:eastAsia="Times New Roman" w:hAnsi="Times New Roman" w:cs="Times New Roman"/>
-          <w:color w:val="000000"/>
-          <w:sz w:val="28"/>
-          <w:szCs w:val="28"/>
-        </w:rPr>
-        <w:t>При наведении курсора мыши на кнопку</w:t>
-      </w:r>
-      <w:r>
-        <w:rPr>
-          <w:rFonts w:ascii="Times New Roman" w:eastAsia="Times New Roman" w:hAnsi="Times New Roman" w:cs="Times New Roman"/>
-          <w:color w:val="000000"/>
-          <w:sz w:val="28"/>
-          <w:szCs w:val="28"/>
-        </w:rPr>
-        <w:t xml:space="preserve"> ее фон также меняется на серый цвет.</w:t>
+        <w:t>". Она используется для отображения информации о приложении. При наведении курсора мыши на кнопку ее фон также меняется на серый цвет.</w:t>
       </w:r>
     </w:p>
     <w:p>
@@ -5765,25 +6079,7 @@
           <w:szCs w:val="28"/>
         </w:rPr>
         <w:lastRenderedPageBreak/>
-        <w:t xml:space="preserve">Внешний вид окна выполнен в темных тонах. </w:t>
-      </w:r>
-      <w:r>
-        <w:rPr>
-          <w:rFonts w:ascii="Times New Roman" w:eastAsia="Times New Roman" w:hAnsi="Times New Roman" w:cs="Times New Roman"/>
-          <w:color w:val="000000"/>
-          <w:sz w:val="28"/>
-          <w:szCs w:val="28"/>
-        </w:rPr>
-        <w:t xml:space="preserve"> </w:t>
-      </w:r>
-      <w:r>
-        <w:rPr>
-          <w:rFonts w:ascii="Times New Roman" w:eastAsia="Times New Roman" w:hAnsi="Times New Roman" w:cs="Times New Roman"/>
-          <w:color w:val="000000"/>
-          <w:sz w:val="28"/>
-          <w:szCs w:val="28"/>
-        </w:rPr>
-        <w:t xml:space="preserve">Фон окна и элементов управления имеет серый цвет. Текст на кнопках и в таблице отображается в светлом </w:t>
+        <w:t xml:space="preserve">Внешний вид окна выполнен в темных тонах.  Фон окна и элементов управления имеет серый цвет. Текст на кнопках и в таблице отображается в светлом </w:t>
       </w:r>
       <w:proofErr w:type="spellStart"/>
       <w:r>
@@ -5823,25 +6119,7 @@
           <w:sz w:val="28"/>
           <w:szCs w:val="28"/>
         </w:rPr>
-        <w:t>.</w:t>
-      </w:r>
-      <w:r>
-        <w:rPr>
-          <w:rFonts w:ascii="Times New Roman" w:eastAsia="Times New Roman" w:hAnsi="Times New Roman" w:cs="Times New Roman"/>
-          <w:color w:val="000000"/>
-          <w:sz w:val="28"/>
-          <w:szCs w:val="28"/>
-        </w:rPr>
-        <w:t xml:space="preserve"> </w:t>
-      </w:r>
-      <w:r>
-        <w:rPr>
-          <w:rFonts w:ascii="Times New Roman" w:eastAsia="Times New Roman" w:hAnsi="Times New Roman" w:cs="Times New Roman"/>
-          <w:color w:val="000000"/>
-          <w:sz w:val="28"/>
-          <w:szCs w:val="28"/>
-        </w:rPr>
-        <w:t xml:space="preserve">Дизайн окна </w:t>
+        <w:t xml:space="preserve">. Дизайн окна </w:t>
       </w:r>
       <w:proofErr w:type="spellStart"/>
       <w:r>
@@ -5867,7 +6145,6 @@
     <w:p>
       <w:pPr>
         <w:spacing w:after="0" w:line="360" w:lineRule="auto"/>
-        <w:ind w:firstLine="708"/>
         <w:jc w:val="both"/>
         <w:textAlignment w:val="baseline"/>
         <w:rPr>
@@ -5880,18 +6157,345 @@
     </w:p>
     <w:p>
       <w:pPr>
-        <w:pStyle w:val="a7"/>
-        <w:spacing w:before="0" w:beforeAutospacing="0" w:after="200" w:afterAutospacing="0" w:line="360" w:lineRule="auto"/>
-        <w:ind w:firstLine="851"/>
+        <w:spacing w:after="0" w:line="360" w:lineRule="auto"/>
+        <w:jc w:val="both"/>
+        <w:textAlignment w:val="baseline"/>
+        <w:rPr>
+          <w:rFonts w:ascii="Times New Roman" w:eastAsia="Times New Roman" w:hAnsi="Times New Roman" w:cs="Times New Roman"/>
+          <w:color w:val="000000"/>
+          <w:sz w:val="28"/>
+          <w:szCs w:val="28"/>
+        </w:rPr>
+      </w:pPr>
+      <w:r>
+        <w:rPr>
+          <w:rFonts w:ascii="Times New Roman" w:eastAsia="Times New Roman" w:hAnsi="Times New Roman" w:cs="Times New Roman"/>
+          <w:color w:val="000000"/>
+          <w:sz w:val="28"/>
+          <w:szCs w:val="28"/>
+          <w:lang w:val="en-US"/>
+        </w:rPr>
+        <w:t>UML</w:t>
+      </w:r>
+      <w:r>
+        <w:rPr>
+          <w:rFonts w:ascii="Times New Roman" w:eastAsia="Times New Roman" w:hAnsi="Times New Roman" w:cs="Times New Roman"/>
+          <w:color w:val="000000"/>
+          <w:sz w:val="28"/>
+          <w:szCs w:val="28"/>
+        </w:rPr>
+        <w:t>-</w:t>
+      </w:r>
+      <w:r>
+        <w:rPr>
+          <w:rFonts w:ascii="Times New Roman" w:eastAsia="Times New Roman" w:hAnsi="Times New Roman" w:cs="Times New Roman"/>
+          <w:color w:val="000000"/>
+          <w:sz w:val="28"/>
+          <w:szCs w:val="28"/>
+        </w:rPr>
+        <w:t xml:space="preserve">диаграмма классов </w:t>
+      </w:r>
+      <w:r>
+        <w:rPr>
+          <w:rFonts w:ascii="Times New Roman" w:eastAsia="Times New Roman" w:hAnsi="Times New Roman" w:cs="Times New Roman"/>
+          <w:color w:val="000000"/>
+          <w:sz w:val="28"/>
+          <w:szCs w:val="28"/>
+        </w:rPr>
+        <w:t>представленного плагина</w:t>
+      </w:r>
+      <w:r>
+        <w:rPr>
+          <w:rFonts w:ascii="Times New Roman" w:eastAsia="Times New Roman" w:hAnsi="Times New Roman" w:cs="Times New Roman"/>
+          <w:color w:val="000000"/>
+          <w:sz w:val="28"/>
+          <w:szCs w:val="28"/>
+        </w:rPr>
+        <w:t>:</w:t>
+      </w:r>
+    </w:p>
+    <w:p>
+      <w:pPr>
+        <w:spacing w:after="0" w:line="360" w:lineRule="auto"/>
         <w:jc w:val="center"/>
-      </w:pPr>
-      <w:r>
-        <w:rPr>
-          <w:color w:val="000000"/>
-          <w:sz w:val="28"/>
-          <w:szCs w:val="28"/>
-        </w:rPr>
-        <w:t>Рисунок 1 - UML диаграмма классов</w:t>
+        <w:textAlignment w:val="baseline"/>
+        <w:rPr>
+          <w:rFonts w:ascii="Times New Roman" w:eastAsia="Times New Roman" w:hAnsi="Times New Roman" w:cs="Times New Roman"/>
+          <w:color w:val="000000"/>
+          <w:sz w:val="28"/>
+          <w:szCs w:val="28"/>
+        </w:rPr>
+      </w:pPr>
+      <w:r>
+        <w:rPr>
+          <w:rFonts w:ascii="Times New Roman" w:eastAsia="Times New Roman" w:hAnsi="Times New Roman" w:cs="Times New Roman"/>
+          <w:color w:val="000000"/>
+          <w:sz w:val="28"/>
+          <w:szCs w:val="28"/>
+        </w:rPr>
+        <w:drawing>
+          <wp:inline distT="0" distB="0" distL="0" distR="0" wp14:anchorId="72807F14" wp14:editId="3130B051">
+            <wp:extent cx="5940425" cy="3710940"/>
+            <wp:effectExtent l="0" t="0" r="3175" b="3810"/>
+            <wp:docPr id="226096919" name="Рисунок 1" descr="Изображение выглядит как текст, снимок экрана, диаграмма, число&#10;&#10;Автоматически созданное описание"/>
+            <wp:cNvGraphicFramePr>
+              <a:graphicFrameLocks xmlns:a="http://schemas.openxmlformats.org/drawingml/2006/main" noChangeAspect="1"/>
+            </wp:cNvGraphicFramePr>
+            <a:graphic xmlns:a="http://schemas.openxmlformats.org/drawingml/2006/main">
+              <a:graphicData uri="http://schemas.openxmlformats.org/drawingml/2006/picture">
+                <pic:pic xmlns:pic="http://schemas.openxmlformats.org/drawingml/2006/picture">
+                  <pic:nvPicPr>
+                    <pic:cNvPr id="226096919" name="Рисунок 1" descr="Изображение выглядит как текст, снимок экрана, диаграмма, число&#10;&#10;Автоматически созданное описание"/>
+                    <pic:cNvPicPr/>
+                  </pic:nvPicPr>
+                  <pic:blipFill>
+                    <a:blip r:embed="rId12"/>
+                    <a:stretch>
+                      <a:fillRect/>
+                    </a:stretch>
+                  </pic:blipFill>
+                  <pic:spPr>
+                    <a:xfrm>
+                      <a:off x="0" y="0"/>
+                      <a:ext cx="5940425" cy="3710940"/>
+                    </a:xfrm>
+                    <a:prstGeom prst="rect">
+                      <a:avLst/>
+                    </a:prstGeom>
+                  </pic:spPr>
+                </pic:pic>
+              </a:graphicData>
+            </a:graphic>
+          </wp:inline>
+        </w:drawing>
+      </w:r>
+    </w:p>
+    <w:p>
+      <w:pPr>
+        <w:pStyle w:val="a8"/>
+        <w:numPr>
+          <w:ilvl w:val="0"/>
+          <w:numId w:val="17"/>
+        </w:numPr>
+        <w:spacing w:after="0" w:line="360" w:lineRule="auto"/>
+        <w:textAlignment w:val="baseline"/>
+        <w:rPr>
+          <w:rFonts w:ascii="Times New Roman" w:eastAsia="Times New Roman" w:hAnsi="Times New Roman" w:cs="Times New Roman"/>
+          <w:color w:val="000000"/>
+          <w:sz w:val="28"/>
+          <w:szCs w:val="28"/>
+        </w:rPr>
+      </w:pPr>
+      <w:r>
+        <w:rPr>
+          <w:rFonts w:ascii="Times New Roman" w:eastAsia="Times New Roman" w:hAnsi="Times New Roman" w:cs="Times New Roman"/>
+          <w:color w:val="000000"/>
+          <w:sz w:val="28"/>
+          <w:szCs w:val="28"/>
+          <w:lang w:val="en-US"/>
+        </w:rPr>
+        <w:t>Parser</w:t>
+      </w:r>
+      <w:r>
+        <w:rPr>
+          <w:rFonts w:ascii="Times New Roman" w:eastAsia="Times New Roman" w:hAnsi="Times New Roman" w:cs="Times New Roman"/>
+          <w:color w:val="000000"/>
+          <w:sz w:val="28"/>
+          <w:szCs w:val="28"/>
+        </w:rPr>
+        <w:t xml:space="preserve"> – Класс, который занимается анализом текста и сбором статистики</w:t>
+      </w:r>
+    </w:p>
+    <w:p>
+      <w:pPr>
+        <w:pStyle w:val="a8"/>
+        <w:numPr>
+          <w:ilvl w:val="0"/>
+          <w:numId w:val="17"/>
+        </w:numPr>
+        <w:spacing w:after="0" w:line="360" w:lineRule="auto"/>
+        <w:textAlignment w:val="baseline"/>
+        <w:rPr>
+          <w:rFonts w:ascii="Times New Roman" w:eastAsia="Times New Roman" w:hAnsi="Times New Roman" w:cs="Times New Roman"/>
+          <w:color w:val="000000"/>
+          <w:sz w:val="28"/>
+          <w:szCs w:val="28"/>
+          <w:lang w:val="en-US"/>
+        </w:rPr>
+      </w:pPr>
+      <w:proofErr w:type="spellStart"/>
+      <w:r>
+        <w:rPr>
+          <w:rFonts w:ascii="Times New Roman" w:eastAsia="Times New Roman" w:hAnsi="Times New Roman" w:cs="Times New Roman"/>
+          <w:color w:val="000000"/>
+          <w:sz w:val="28"/>
+          <w:szCs w:val="28"/>
+          <w:lang w:val="en-US"/>
+        </w:rPr>
+        <w:t>FunctionStatistics</w:t>
+      </w:r>
+      <w:proofErr w:type="spellEnd"/>
+      <w:r>
+        <w:rPr>
+          <w:rFonts w:ascii="Times New Roman" w:eastAsia="Times New Roman" w:hAnsi="Times New Roman" w:cs="Times New Roman"/>
+          <w:color w:val="000000"/>
+          <w:sz w:val="28"/>
+          <w:szCs w:val="28"/>
+        </w:rPr>
+        <w:t xml:space="preserve"> – класс, в котором хранится вся статистика, передаваемая в </w:t>
+      </w:r>
+      <w:r>
+        <w:rPr>
+          <w:rFonts w:ascii="Times New Roman" w:eastAsia="Times New Roman" w:hAnsi="Times New Roman" w:cs="Times New Roman"/>
+          <w:color w:val="000000"/>
+          <w:sz w:val="28"/>
+          <w:szCs w:val="28"/>
+          <w:lang w:val="en-US"/>
+        </w:rPr>
+        <w:t>DataGrid</w:t>
+      </w:r>
+    </w:p>
+    <w:p>
+      <w:pPr>
+        <w:pStyle w:val="a8"/>
+        <w:numPr>
+          <w:ilvl w:val="0"/>
+          <w:numId w:val="17"/>
+        </w:numPr>
+        <w:spacing w:after="0" w:line="360" w:lineRule="auto"/>
+        <w:textAlignment w:val="baseline"/>
+        <w:rPr>
+          <w:rFonts w:ascii="Times New Roman" w:eastAsia="Times New Roman" w:hAnsi="Times New Roman" w:cs="Times New Roman"/>
+          <w:color w:val="000000"/>
+          <w:sz w:val="28"/>
+          <w:szCs w:val="28"/>
+        </w:rPr>
+      </w:pPr>
+      <w:proofErr w:type="spellStart"/>
+      <w:r>
+        <w:rPr>
+          <w:rFonts w:ascii="Times New Roman" w:eastAsia="Times New Roman" w:hAnsi="Times New Roman" w:cs="Times New Roman"/>
+          <w:color w:val="000000"/>
+          <w:sz w:val="28"/>
+          <w:szCs w:val="28"/>
+          <w:lang w:val="en-US"/>
+        </w:rPr>
+        <w:t>ActiveFile</w:t>
+      </w:r>
+      <w:proofErr w:type="spellEnd"/>
+      <w:r>
+        <w:rPr>
+          <w:rFonts w:ascii="Times New Roman" w:eastAsia="Times New Roman" w:hAnsi="Times New Roman" w:cs="Times New Roman"/>
+          <w:color w:val="000000"/>
+          <w:sz w:val="28"/>
+          <w:szCs w:val="28"/>
+        </w:rPr>
+        <w:t xml:space="preserve"> – класс с активным документом</w:t>
+      </w:r>
+    </w:p>
+    <w:p>
+      <w:pPr>
+        <w:pStyle w:val="a8"/>
+        <w:numPr>
+          <w:ilvl w:val="0"/>
+          <w:numId w:val="17"/>
+        </w:numPr>
+        <w:spacing w:after="0" w:line="360" w:lineRule="auto"/>
+        <w:textAlignment w:val="baseline"/>
+        <w:rPr>
+          <w:rFonts w:ascii="Times New Roman" w:eastAsia="Times New Roman" w:hAnsi="Times New Roman" w:cs="Times New Roman"/>
+          <w:color w:val="000000"/>
+          <w:sz w:val="28"/>
+          <w:szCs w:val="28"/>
+        </w:rPr>
+      </w:pPr>
+      <w:proofErr w:type="spellStart"/>
+      <w:r>
+        <w:rPr>
+          <w:rFonts w:ascii="Times New Roman" w:eastAsia="Times New Roman" w:hAnsi="Times New Roman" w:cs="Times New Roman"/>
+          <w:color w:val="000000"/>
+          <w:sz w:val="28"/>
+          <w:szCs w:val="28"/>
+          <w:lang w:val="en-US"/>
+        </w:rPr>
+        <w:t>MyToolWindowControl</w:t>
+      </w:r>
+      <w:proofErr w:type="spellEnd"/>
+      <w:r>
+        <w:rPr>
+          <w:rFonts w:ascii="Times New Roman" w:eastAsia="Times New Roman" w:hAnsi="Times New Roman" w:cs="Times New Roman"/>
+          <w:color w:val="000000"/>
+          <w:sz w:val="28"/>
+          <w:szCs w:val="28"/>
+        </w:rPr>
+        <w:t xml:space="preserve"> – класс, реализует </w:t>
+      </w:r>
+      <w:r>
+        <w:rPr>
+          <w:rFonts w:ascii="Times New Roman" w:eastAsia="Times New Roman" w:hAnsi="Times New Roman" w:cs="Times New Roman"/>
+          <w:color w:val="000000"/>
+          <w:sz w:val="28"/>
+          <w:szCs w:val="28"/>
+          <w:lang w:val="en-US"/>
+        </w:rPr>
+        <w:t>Control</w:t>
+      </w:r>
+      <w:r>
+        <w:rPr>
+          <w:rFonts w:ascii="Times New Roman" w:eastAsia="Times New Roman" w:hAnsi="Times New Roman" w:cs="Times New Roman"/>
+          <w:color w:val="000000"/>
+          <w:sz w:val="28"/>
+          <w:szCs w:val="28"/>
+        </w:rPr>
+        <w:t xml:space="preserve"> модель из </w:t>
+      </w:r>
+      <w:r>
+        <w:rPr>
+          <w:rFonts w:ascii="Times New Roman" w:eastAsia="Times New Roman" w:hAnsi="Times New Roman" w:cs="Times New Roman"/>
+          <w:color w:val="000000"/>
+          <w:sz w:val="28"/>
+          <w:szCs w:val="28"/>
+          <w:lang w:val="en-US"/>
+        </w:rPr>
+        <w:t>MVC</w:t>
+      </w:r>
+      <w:r>
+        <w:rPr>
+          <w:rFonts w:ascii="Times New Roman" w:eastAsia="Times New Roman" w:hAnsi="Times New Roman" w:cs="Times New Roman"/>
+          <w:color w:val="000000"/>
+          <w:sz w:val="28"/>
+          <w:szCs w:val="28"/>
+        </w:rPr>
+        <w:t xml:space="preserve">, где есть методы для работы с кнопками, </w:t>
+      </w:r>
+      <w:r>
+        <w:rPr>
+          <w:rFonts w:ascii="Times New Roman" w:eastAsia="Times New Roman" w:hAnsi="Times New Roman" w:cs="Times New Roman"/>
+          <w:color w:val="000000"/>
+          <w:sz w:val="28"/>
+          <w:szCs w:val="28"/>
+        </w:rPr>
+        <w:t xml:space="preserve">очистки данных, и </w:t>
+      </w:r>
+      <w:proofErr w:type="spellStart"/>
+      <w:r>
+        <w:rPr>
+          <w:rFonts w:ascii="Times New Roman" w:eastAsia="Times New Roman" w:hAnsi="Times New Roman" w:cs="Times New Roman"/>
+          <w:color w:val="000000"/>
+          <w:sz w:val="28"/>
+          <w:szCs w:val="28"/>
+        </w:rPr>
+        <w:t>шорткат</w:t>
+      </w:r>
+      <w:proofErr w:type="spellEnd"/>
+      <w:r>
+        <w:rPr>
+          <w:rFonts w:ascii="Times New Roman" w:eastAsia="Times New Roman" w:hAnsi="Times New Roman" w:cs="Times New Roman"/>
+          <w:color w:val="000000"/>
+          <w:sz w:val="28"/>
+          <w:szCs w:val="28"/>
+        </w:rPr>
+        <w:t>.</w:t>
       </w:r>
     </w:p>
     <w:p>
@@ -5902,16 +6506,14 @@
           <w:color w:val="000000"/>
           <w:sz w:val="28"/>
           <w:szCs w:val="28"/>
-          <w:lang w:val="en-US"/>
-        </w:rPr>
-      </w:pPr>
-      <w:r>
-        <w:rPr>
-          <w:rFonts w:ascii="Times New Roman" w:eastAsia="Times New Roman" w:hAnsi="Times New Roman" w:cs="Times New Roman"/>
-          <w:color w:val="000000"/>
-          <w:sz w:val="28"/>
-          <w:szCs w:val="28"/>
-          <w:lang w:val="en-US"/>
+        </w:rPr>
+      </w:pPr>
+      <w:r>
+        <w:rPr>
+          <w:rFonts w:ascii="Times New Roman" w:eastAsia="Times New Roman" w:hAnsi="Times New Roman" w:cs="Times New Roman"/>
+          <w:color w:val="000000"/>
+          <w:sz w:val="28"/>
+          <w:szCs w:val="28"/>
         </w:rPr>
         <w:br w:type="page"/>
       </w:r>
@@ -6269,6 +6871,119 @@
     </w:lvl>
   </w:abstractNum>
   <w:abstractNum w:abstractNumId="2" w15:restartNumberingAfterBreak="0">
+    <w:nsid w:val="10DE4AF3"/>
+    <w:multiLevelType w:val="hybridMultilevel"/>
+    <w:tmpl w:val="193EE39C"/>
+    <w:lvl w:ilvl="0" w:tplc="04190001">
+      <w:start w:val="1"/>
+      <w:numFmt w:val="bullet"/>
+      <w:lvlText w:val=""/>
+      <w:lvlJc w:val="left"/>
+      <w:pPr>
+        <w:ind w:left="720" w:hanging="360"/>
+      </w:pPr>
+      <w:rPr>
+        <w:rFonts w:ascii="Symbol" w:hAnsi="Symbol" w:hint="default"/>
+      </w:rPr>
+    </w:lvl>
+    <w:lvl w:ilvl="1" w:tplc="04190003" w:tentative="1">
+      <w:start w:val="1"/>
+      <w:numFmt w:val="bullet"/>
+      <w:lvlText w:val="o"/>
+      <w:lvlJc w:val="left"/>
+      <w:pPr>
+        <w:ind w:left="1440" w:hanging="360"/>
+      </w:pPr>
+      <w:rPr>
+        <w:rFonts w:ascii="Courier New" w:hAnsi="Courier New" w:cs="Courier New" w:hint="default"/>
+      </w:rPr>
+    </w:lvl>
+    <w:lvl w:ilvl="2" w:tplc="04190005" w:tentative="1">
+      <w:start w:val="1"/>
+      <w:numFmt w:val="bullet"/>
+      <w:lvlText w:val=""/>
+      <w:lvlJc w:val="left"/>
+      <w:pPr>
+        <w:ind w:left="2160" w:hanging="360"/>
+      </w:pPr>
+      <w:rPr>
+        <w:rFonts w:ascii="Wingdings" w:hAnsi="Wingdings" w:hint="default"/>
+      </w:rPr>
+    </w:lvl>
+    <w:lvl w:ilvl="3" w:tplc="04190001" w:tentative="1">
+      <w:start w:val="1"/>
+      <w:numFmt w:val="bullet"/>
+      <w:lvlText w:val=""/>
+      <w:lvlJc w:val="left"/>
+      <w:pPr>
+        <w:ind w:left="2880" w:hanging="360"/>
+      </w:pPr>
+      <w:rPr>
+        <w:rFonts w:ascii="Symbol" w:hAnsi="Symbol" w:hint="default"/>
+      </w:rPr>
+    </w:lvl>
+    <w:lvl w:ilvl="4" w:tplc="04190003" w:tentative="1">
+      <w:start w:val="1"/>
+      <w:numFmt w:val="bullet"/>
+      <w:lvlText w:val="o"/>
+      <w:lvlJc w:val="left"/>
+      <w:pPr>
+        <w:ind w:left="3600" w:hanging="360"/>
+      </w:pPr>
+      <w:rPr>
+        <w:rFonts w:ascii="Courier New" w:hAnsi="Courier New" w:cs="Courier New" w:hint="default"/>
+      </w:rPr>
+    </w:lvl>
+    <w:lvl w:ilvl="5" w:tplc="04190005" w:tentative="1">
+      <w:start w:val="1"/>
+      <w:numFmt w:val="bullet"/>
+      <w:lvlText w:val=""/>
+      <w:lvlJc w:val="left"/>
+      <w:pPr>
+        <w:ind w:left="4320" w:hanging="360"/>
+      </w:pPr>
+      <w:rPr>
+        <w:rFonts w:ascii="Wingdings" w:hAnsi="Wingdings" w:hint="default"/>
+      </w:rPr>
+    </w:lvl>
+    <w:lvl w:ilvl="6" w:tplc="04190001" w:tentative="1">
+      <w:start w:val="1"/>
+      <w:numFmt w:val="bullet"/>
+      <w:lvlText w:val=""/>
+      <w:lvlJc w:val="left"/>
+      <w:pPr>
+        <w:ind w:left="5040" w:hanging="360"/>
+      </w:pPr>
+      <w:rPr>
+        <w:rFonts w:ascii="Symbol" w:hAnsi="Symbol" w:hint="default"/>
+      </w:rPr>
+    </w:lvl>
+    <w:lvl w:ilvl="7" w:tplc="04190003" w:tentative="1">
+      <w:start w:val="1"/>
+      <w:numFmt w:val="bullet"/>
+      <w:lvlText w:val="o"/>
+      <w:lvlJc w:val="left"/>
+      <w:pPr>
+        <w:ind w:left="5760" w:hanging="360"/>
+      </w:pPr>
+      <w:rPr>
+        <w:rFonts w:ascii="Courier New" w:hAnsi="Courier New" w:cs="Courier New" w:hint="default"/>
+      </w:rPr>
+    </w:lvl>
+    <w:lvl w:ilvl="8" w:tplc="04190005" w:tentative="1">
+      <w:start w:val="1"/>
+      <w:numFmt w:val="bullet"/>
+      <w:lvlText w:val=""/>
+      <w:lvlJc w:val="left"/>
+      <w:pPr>
+        <w:ind w:left="6480" w:hanging="360"/>
+      </w:pPr>
+      <w:rPr>
+        <w:rFonts w:ascii="Wingdings" w:hAnsi="Wingdings" w:hint="default"/>
+      </w:rPr>
+    </w:lvl>
+  </w:abstractNum>
+  <w:abstractNum w:abstractNumId="3" w15:restartNumberingAfterBreak="0">
     <w:nsid w:val="17750E81"/>
     <w:multiLevelType w:val="multilevel"/>
     <w:tmpl w:val="2FC4CA18"/>
@@ -6381,7 +7096,7 @@
       </w:pPr>
     </w:lvl>
   </w:abstractNum>
-  <w:abstractNum w:abstractNumId="3" w15:restartNumberingAfterBreak="0">
+  <w:abstractNum w:abstractNumId="4" w15:restartNumberingAfterBreak="0">
     <w:nsid w:val="298468A5"/>
     <w:multiLevelType w:val="hybridMultilevel"/>
     <w:tmpl w:val="BBFC2D6E"/>
@@ -6494,7 +7209,7 @@
       </w:rPr>
     </w:lvl>
   </w:abstractNum>
-  <w:abstractNum w:abstractNumId="4" w15:restartNumberingAfterBreak="0">
+  <w:abstractNum w:abstractNumId="5" w15:restartNumberingAfterBreak="0">
     <w:nsid w:val="414E1AA1"/>
     <w:multiLevelType w:val="multilevel"/>
     <w:tmpl w:val="6BFCFD86"/>
@@ -6607,7 +7322,7 @@
       </w:pPr>
     </w:lvl>
   </w:abstractNum>
-  <w:abstractNum w:abstractNumId="5" w15:restartNumberingAfterBreak="0">
+  <w:abstractNum w:abstractNumId="6" w15:restartNumberingAfterBreak="0">
     <w:nsid w:val="463F1BBD"/>
     <w:multiLevelType w:val="multilevel"/>
     <w:tmpl w:val="BDBEDC0A"/>
@@ -6720,7 +7435,7 @@
       </w:pPr>
     </w:lvl>
   </w:abstractNum>
-  <w:abstractNum w:abstractNumId="6" w15:restartNumberingAfterBreak="0">
+  <w:abstractNum w:abstractNumId="7" w15:restartNumberingAfterBreak="0">
     <w:nsid w:val="5AD8665C"/>
     <w:multiLevelType w:val="multilevel"/>
     <w:tmpl w:val="49CA17A4"/>
@@ -6833,7 +7548,7 @@
       </w:pPr>
     </w:lvl>
   </w:abstractNum>
-  <w:abstractNum w:abstractNumId="7" w15:restartNumberingAfterBreak="0">
+  <w:abstractNum w:abstractNumId="8" w15:restartNumberingAfterBreak="0">
     <w:nsid w:val="5B1322D6"/>
     <w:multiLevelType w:val="multilevel"/>
     <w:tmpl w:val="38381EF0"/>
@@ -6946,7 +7661,7 @@
       </w:pPr>
     </w:lvl>
   </w:abstractNum>
-  <w:abstractNum w:abstractNumId="8" w15:restartNumberingAfterBreak="0">
+  <w:abstractNum w:abstractNumId="9" w15:restartNumberingAfterBreak="0">
     <w:nsid w:val="5EC15FEE"/>
     <w:multiLevelType w:val="multilevel"/>
     <w:tmpl w:val="E6469A84"/>
@@ -7059,7 +7774,7 @@
       </w:pPr>
     </w:lvl>
   </w:abstractNum>
-  <w:abstractNum w:abstractNumId="9" w15:restartNumberingAfterBreak="0">
+  <w:abstractNum w:abstractNumId="10" w15:restartNumberingAfterBreak="0">
     <w:nsid w:val="7173223E"/>
     <w:multiLevelType w:val="multilevel"/>
     <w:tmpl w:val="C97AF58E"/>
@@ -7173,7 +7888,7 @@
     </w:lvl>
   </w:abstractNum>
   <w:num w:numId="1" w16cid:durableId="1533569600">
-    <w:abstractNumId w:val="6"/>
+    <w:abstractNumId w:val="7"/>
   </w:num>
   <w:num w:numId="2" w16cid:durableId="1808627038">
     <w:abstractNumId w:val="0"/>
@@ -7206,7 +7921,7 @@
     </w:lvlOverride>
   </w:num>
   <w:num w:numId="5" w16cid:durableId="1899516279">
-    <w:abstractNumId w:val="7"/>
+    <w:abstractNumId w:val="8"/>
     <w:lvlOverride w:ilvl="0">
       <w:lvl w:ilvl="0">
         <w:numFmt w:val="decimal"/>
@@ -7216,7 +7931,7 @@
     </w:lvlOverride>
   </w:num>
   <w:num w:numId="6" w16cid:durableId="1684281884">
-    <w:abstractNumId w:val="7"/>
+    <w:abstractNumId w:val="8"/>
     <w:lvlOverride w:ilvl="0">
       <w:lvl w:ilvl="0">
         <w:numFmt w:val="decimal"/>
@@ -7226,6 +7941,46 @@
     </w:lvlOverride>
   </w:num>
   <w:num w:numId="7" w16cid:durableId="2117095319">
+    <w:abstractNumId w:val="6"/>
+    <w:lvlOverride w:ilvl="0">
+      <w:lvl w:ilvl="0">
+        <w:numFmt w:val="decimal"/>
+        <w:lvlText w:val="%1."/>
+        <w:lvlJc w:val="left"/>
+      </w:lvl>
+    </w:lvlOverride>
+  </w:num>
+  <w:num w:numId="8" w16cid:durableId="1272011053">
+    <w:abstractNumId w:val="6"/>
+    <w:lvlOverride w:ilvl="0">
+      <w:lvl w:ilvl="0">
+        <w:numFmt w:val="decimal"/>
+        <w:lvlText w:val="%1."/>
+        <w:lvlJc w:val="left"/>
+      </w:lvl>
+    </w:lvlOverride>
+  </w:num>
+  <w:num w:numId="9" w16cid:durableId="907614211">
+    <w:abstractNumId w:val="10"/>
+    <w:lvlOverride w:ilvl="0">
+      <w:lvl w:ilvl="0">
+        <w:numFmt w:val="decimal"/>
+        <w:lvlText w:val="%1."/>
+        <w:lvlJc w:val="left"/>
+      </w:lvl>
+    </w:lvlOverride>
+  </w:num>
+  <w:num w:numId="10" w16cid:durableId="1145007539">
+    <w:abstractNumId w:val="10"/>
+    <w:lvlOverride w:ilvl="0">
+      <w:lvl w:ilvl="0">
+        <w:numFmt w:val="decimal"/>
+        <w:lvlText w:val="%1."/>
+        <w:lvlJc w:val="left"/>
+      </w:lvl>
+    </w:lvlOverride>
+  </w:num>
+  <w:num w:numId="11" w16cid:durableId="143619857">
     <w:abstractNumId w:val="5"/>
     <w:lvlOverride w:ilvl="0">
       <w:lvl w:ilvl="0">
@@ -7235,48 +7990,8 @@
       </w:lvl>
     </w:lvlOverride>
   </w:num>
-  <w:num w:numId="8" w16cid:durableId="1272011053">
+  <w:num w:numId="12" w16cid:durableId="1145201256">
     <w:abstractNumId w:val="5"/>
-    <w:lvlOverride w:ilvl="0">
-      <w:lvl w:ilvl="0">
-        <w:numFmt w:val="decimal"/>
-        <w:lvlText w:val="%1."/>
-        <w:lvlJc w:val="left"/>
-      </w:lvl>
-    </w:lvlOverride>
-  </w:num>
-  <w:num w:numId="9" w16cid:durableId="907614211">
-    <w:abstractNumId w:val="9"/>
-    <w:lvlOverride w:ilvl="0">
-      <w:lvl w:ilvl="0">
-        <w:numFmt w:val="decimal"/>
-        <w:lvlText w:val="%1."/>
-        <w:lvlJc w:val="left"/>
-      </w:lvl>
-    </w:lvlOverride>
-  </w:num>
-  <w:num w:numId="10" w16cid:durableId="1145007539">
-    <w:abstractNumId w:val="9"/>
-    <w:lvlOverride w:ilvl="0">
-      <w:lvl w:ilvl="0">
-        <w:numFmt w:val="decimal"/>
-        <w:lvlText w:val="%1."/>
-        <w:lvlJc w:val="left"/>
-      </w:lvl>
-    </w:lvlOverride>
-  </w:num>
-  <w:num w:numId="11" w16cid:durableId="143619857">
-    <w:abstractNumId w:val="4"/>
-    <w:lvlOverride w:ilvl="0">
-      <w:lvl w:ilvl="0">
-        <w:numFmt w:val="decimal"/>
-        <w:lvlText w:val="%1."/>
-        <w:lvlJc w:val="left"/>
-      </w:lvl>
-    </w:lvlOverride>
-  </w:num>
-  <w:num w:numId="12" w16cid:durableId="1145201256">
-    <w:abstractNumId w:val="4"/>
     <w:lvlOverride w:ilvl="0">
       <w:lvl w:ilvl="0">
         <w:numFmt w:val="decimal"/>
@@ -7289,13 +8004,16 @@
     <w:abstractNumId w:val="1"/>
   </w:num>
   <w:num w:numId="14" w16cid:durableId="119809847">
-    <w:abstractNumId w:val="2"/>
+    <w:abstractNumId w:val="3"/>
   </w:num>
   <w:num w:numId="15" w16cid:durableId="1401295461">
-    <w:abstractNumId w:val="8"/>
+    <w:abstractNumId w:val="9"/>
   </w:num>
   <w:num w:numId="16" w16cid:durableId="1831484977">
-    <w:abstractNumId w:val="3"/>
+    <w:abstractNumId w:val="4"/>
+  </w:num>
+  <w:num w:numId="17" w16cid:durableId="1904024918">
+    <w:abstractNumId w:val="2"/>
   </w:num>
 </w:numbering>
 </file>

</xml_diff>